<commit_message>
updated so it runs on android, bug fixing next
</commit_message>
<xml_diff>
--- a/Documentation.docx
+++ b/Documentation.docx
@@ -415,7 +415,25 @@
           <w:sz w:val="24"/>
           <w:szCs w:val="24"/>
         </w:rPr>
-        <w:t xml:space="preserve"> buttons and the rectangles that have the cells for each reel. In order to simulate the spins, and the fast animation, a </w:t>
+        <w:t xml:space="preserve"> buttons and the rectangles that have the cells for each reel. </w:t>
+      </w:r>
+      <w:proofErr w:type="gramStart"/>
+      <w:r>
+        <w:rPr>
+          <w:rFonts w:ascii="Times New Roman" w:hAnsi="Times New Roman" w:cs="Times New Roman"/>
+          <w:sz w:val="24"/>
+          <w:szCs w:val="24"/>
+        </w:rPr>
+        <w:t>In order to</w:t>
+      </w:r>
+      <w:proofErr w:type="gramEnd"/>
+      <w:r>
+        <w:rPr>
+          <w:rFonts w:ascii="Times New Roman" w:hAnsi="Times New Roman" w:cs="Times New Roman"/>
+          <w:sz w:val="24"/>
+          <w:szCs w:val="24"/>
+        </w:rPr>
+        <w:t xml:space="preserve"> simulate the spins, and the fast animation, a </w:t>
       </w:r>
       <w:proofErr w:type="gramStart"/>
       <w:r>
@@ -826,7 +844,25 @@
           <w:sz w:val="24"/>
           <w:szCs w:val="24"/>
         </w:rPr>
-        <w:t xml:space="preserve"> In order to do that, a combination of </w:t>
+        <w:t xml:space="preserve"> </w:t>
+      </w:r>
+      <w:proofErr w:type="gramStart"/>
+      <w:r>
+        <w:rPr>
+          <w:rFonts w:ascii="Times New Roman" w:hAnsi="Times New Roman" w:cs="Times New Roman"/>
+          <w:sz w:val="24"/>
+          <w:szCs w:val="24"/>
+        </w:rPr>
+        <w:t>In order to</w:t>
+      </w:r>
+      <w:proofErr w:type="gramEnd"/>
+      <w:r>
+        <w:rPr>
+          <w:rFonts w:ascii="Times New Roman" w:hAnsi="Times New Roman" w:cs="Times New Roman"/>
+          <w:sz w:val="24"/>
+          <w:szCs w:val="24"/>
+        </w:rPr>
+        <w:t xml:space="preserve"> do that, a combination of </w:t>
       </w:r>
       <w:proofErr w:type="gramStart"/>
       <w:r>
@@ -955,7 +991,43 @@
           <w:sz w:val="24"/>
           <w:szCs w:val="24"/>
         </w:rPr>
-        <w:t xml:space="preserve"> the paying lines, the RTP, and so </w:t>
+        <w:t xml:space="preserve"> the </w:t>
+      </w:r>
+      <w:proofErr w:type="gramStart"/>
+      <w:r>
+        <w:rPr>
+          <w:rFonts w:ascii="Times New Roman" w:hAnsi="Times New Roman" w:cs="Times New Roman"/>
+          <w:sz w:val="24"/>
+          <w:szCs w:val="24"/>
+        </w:rPr>
+        <w:t>paying</w:t>
+      </w:r>
+      <w:proofErr w:type="gramEnd"/>
+      <w:r>
+        <w:rPr>
+          <w:rFonts w:ascii="Times New Roman" w:hAnsi="Times New Roman" w:cs="Times New Roman"/>
+          <w:sz w:val="24"/>
+          <w:szCs w:val="24"/>
+        </w:rPr>
+        <w:t xml:space="preserve"> lines</w:t>
+      </w:r>
+      <w:proofErr w:type="gramStart"/>
+      <w:r>
+        <w:rPr>
+          <w:rFonts w:ascii="Times New Roman" w:hAnsi="Times New Roman" w:cs="Times New Roman"/>
+          <w:sz w:val="24"/>
+          <w:szCs w:val="24"/>
+        </w:rPr>
+        <w:t>, the</w:t>
+      </w:r>
+      <w:proofErr w:type="gramEnd"/>
+      <w:r>
+        <w:rPr>
+          <w:rFonts w:ascii="Times New Roman" w:hAnsi="Times New Roman" w:cs="Times New Roman"/>
+          <w:sz w:val="24"/>
+          <w:szCs w:val="24"/>
+        </w:rPr>
+        <w:t xml:space="preserve"> RTP, and so </w:t>
       </w:r>
       <w:proofErr w:type="gramStart"/>
       <w:r>
@@ -1064,6 +1136,1655 @@
           <w:szCs w:val="24"/>
         </w:rPr>
       </w:pPr>
+    </w:p>
+    <w:p>
+      <w:pPr>
+        <w:rPr>
+          <w:rFonts w:ascii="Times New Roman" w:hAnsi="Times New Roman" w:cs="Times New Roman"/>
+          <w:sz w:val="24"/>
+          <w:szCs w:val="24"/>
+        </w:rPr>
+      </w:pPr>
+    </w:p>
+    <w:p>
+      <w:pPr>
+        <w:rPr>
+          <w:rFonts w:ascii="Times New Roman" w:hAnsi="Times New Roman" w:cs="Times New Roman"/>
+          <w:sz w:val="24"/>
+          <w:szCs w:val="24"/>
+        </w:rPr>
+      </w:pPr>
+    </w:p>
+    <w:p>
+      <w:pPr>
+        <w:rPr>
+          <w:rFonts w:ascii="Times New Roman" w:hAnsi="Times New Roman" w:cs="Times New Roman"/>
+          <w:sz w:val="24"/>
+          <w:szCs w:val="24"/>
+        </w:rPr>
+      </w:pPr>
+    </w:p>
+    <w:p>
+      <w:pPr>
+        <w:rPr>
+          <w:rFonts w:ascii="Times New Roman" w:hAnsi="Times New Roman" w:cs="Times New Roman"/>
+          <w:sz w:val="32"/>
+          <w:szCs w:val="32"/>
+        </w:rPr>
+      </w:pPr>
+      <w:r>
+        <w:rPr>
+          <w:rFonts w:ascii="Times New Roman" w:hAnsi="Times New Roman" w:cs="Times New Roman"/>
+          <w:sz w:val="32"/>
+          <w:szCs w:val="32"/>
+        </w:rPr>
+        <w:lastRenderedPageBreak/>
+        <w:t xml:space="preserve">Guide to </w:t>
+      </w:r>
+      <w:proofErr w:type="gramStart"/>
+      <w:r>
+        <w:rPr>
+          <w:rFonts w:ascii="Times New Roman" w:hAnsi="Times New Roman" w:cs="Times New Roman"/>
+          <w:sz w:val="32"/>
+          <w:szCs w:val="32"/>
+        </w:rPr>
+        <w:t>set-up</w:t>
+      </w:r>
+      <w:proofErr w:type="gramEnd"/>
+      <w:r>
+        <w:rPr>
+          <w:rFonts w:ascii="Times New Roman" w:hAnsi="Times New Roman" w:cs="Times New Roman"/>
+          <w:sz w:val="32"/>
+          <w:szCs w:val="32"/>
+        </w:rPr>
+        <w:t xml:space="preserve"> the Slot Machine to be launchable on Android</w:t>
+      </w:r>
+    </w:p>
+    <w:p>
+      <w:pPr>
+        <w:rPr>
+          <w:rFonts w:ascii="Times New Roman" w:hAnsi="Times New Roman" w:cs="Times New Roman"/>
+          <w:sz w:val="24"/>
+          <w:szCs w:val="24"/>
+        </w:rPr>
+      </w:pPr>
+      <w:r>
+        <w:rPr>
+          <w:rFonts w:ascii="Times New Roman" w:hAnsi="Times New Roman" w:cs="Times New Roman"/>
+          <w:sz w:val="24"/>
+          <w:szCs w:val="24"/>
+        </w:rPr>
+        <w:t>(QT VERSION 6.9.1)</w:t>
+      </w:r>
+    </w:p>
+    <w:p>
+      <w:pPr>
+        <w:rPr>
+          <w:rFonts w:ascii="Times New Roman" w:hAnsi="Times New Roman" w:cs="Times New Roman"/>
+          <w:sz w:val="24"/>
+          <w:szCs w:val="24"/>
+        </w:rPr>
+      </w:pPr>
+      <w:r>
+        <w:rPr>
+          <w:rFonts w:ascii="Times New Roman" w:hAnsi="Times New Roman" w:cs="Times New Roman"/>
+          <w:sz w:val="24"/>
+          <w:szCs w:val="24"/>
+        </w:rPr>
+        <w:t>Must have the Android Kit which can be downloaded via the QT Maintenance Tool</w:t>
+      </w:r>
+    </w:p>
+    <w:p>
+      <w:pPr>
+        <w:rPr>
+          <w:rFonts w:ascii="Times New Roman" w:hAnsi="Times New Roman" w:cs="Times New Roman"/>
+          <w:sz w:val="24"/>
+          <w:szCs w:val="24"/>
+        </w:rPr>
+      </w:pPr>
+      <w:r>
+        <w:rPr>
+          <w:rFonts w:ascii="Times New Roman" w:hAnsi="Times New Roman" w:cs="Times New Roman"/>
+          <w:sz w:val="24"/>
+          <w:szCs w:val="24"/>
+        </w:rPr>
+        <w:t xml:space="preserve">Also, under there, or over Other Libraries, </w:t>
+      </w:r>
+      <w:proofErr w:type="spellStart"/>
+      <w:r>
+        <w:rPr>
+          <w:rFonts w:ascii="Times New Roman" w:hAnsi="Times New Roman" w:cs="Times New Roman"/>
+          <w:sz w:val="24"/>
+          <w:szCs w:val="24"/>
+        </w:rPr>
+        <w:t>QTMultimedia</w:t>
+      </w:r>
+      <w:proofErr w:type="spellEnd"/>
+      <w:r>
+        <w:rPr>
+          <w:rFonts w:ascii="Times New Roman" w:hAnsi="Times New Roman" w:cs="Times New Roman"/>
+          <w:sz w:val="24"/>
+          <w:szCs w:val="24"/>
+        </w:rPr>
+        <w:t xml:space="preserve"> must also be installed</w:t>
+      </w:r>
+    </w:p>
+    <w:p>
+      <w:pPr>
+        <w:rPr>
+          <w:rFonts w:ascii="Times New Roman" w:hAnsi="Times New Roman" w:cs="Times New Roman"/>
+          <w:sz w:val="24"/>
+          <w:szCs w:val="24"/>
+        </w:rPr>
+      </w:pPr>
+      <w:r>
+        <w:rPr>
+          <w:rFonts w:ascii="Times New Roman" w:hAnsi="Times New Roman" w:cs="Times New Roman"/>
+          <w:sz w:val="24"/>
+          <w:szCs w:val="24"/>
+        </w:rPr>
+        <w:t>For testing, Android Studio can be set-up for a device of type 86x64</w:t>
+      </w:r>
+    </w:p>
+    <w:p>
+      <w:pPr>
+        <w:rPr>
+          <w:rFonts w:ascii="Times New Roman" w:hAnsi="Times New Roman" w:cs="Times New Roman"/>
+          <w:sz w:val="24"/>
+          <w:szCs w:val="24"/>
+        </w:rPr>
+      </w:pPr>
+      <w:r>
+        <w:rPr>
+          <w:rFonts w:ascii="Times New Roman" w:hAnsi="Times New Roman" w:cs="Times New Roman"/>
+          <w:sz w:val="24"/>
+          <w:szCs w:val="24"/>
+        </w:rPr>
+        <w:t>Also, most likely the physical device, in case of android at least, would be arm64-v8a</w:t>
+      </w:r>
+    </w:p>
+    <w:p>
+      <w:pPr>
+        <w:rPr>
+          <w:rFonts w:ascii="Times New Roman" w:hAnsi="Times New Roman" w:cs="Times New Roman"/>
+          <w:sz w:val="24"/>
+          <w:szCs w:val="24"/>
+        </w:rPr>
+      </w:pPr>
+    </w:p>
+    <w:p>
+      <w:pPr>
+        <w:rPr>
+          <w:rFonts w:ascii="Times New Roman" w:hAnsi="Times New Roman" w:cs="Times New Roman"/>
+          <w:sz w:val="24"/>
+          <w:szCs w:val="24"/>
+        </w:rPr>
+      </w:pPr>
+      <w:r>
+        <w:rPr>
+          <w:rFonts w:ascii="Times New Roman" w:hAnsi="Times New Roman" w:cs="Times New Roman"/>
+          <w:sz w:val="24"/>
+          <w:szCs w:val="24"/>
+        </w:rPr>
+        <w:t xml:space="preserve">After downloading Android for QT, the </w:t>
+      </w:r>
+      <w:proofErr w:type="spellStart"/>
+      <w:r>
+        <w:rPr>
+          <w:rFonts w:ascii="Times New Roman" w:hAnsi="Times New Roman" w:cs="Times New Roman"/>
+          <w:sz w:val="24"/>
+          <w:szCs w:val="24"/>
+        </w:rPr>
+        <w:t>QTCreator</w:t>
+      </w:r>
+      <w:proofErr w:type="spellEnd"/>
+      <w:r>
+        <w:rPr>
+          <w:rFonts w:ascii="Times New Roman" w:hAnsi="Times New Roman" w:cs="Times New Roman"/>
+          <w:sz w:val="24"/>
+          <w:szCs w:val="24"/>
+        </w:rPr>
+        <w:t xml:space="preserve"> app will prompt that there needs to be done a setup with the java </w:t>
+      </w:r>
+      <w:r>
+        <w:rPr>
+          <w:rFonts w:ascii="Times New Roman" w:hAnsi="Times New Roman" w:cs="Times New Roman"/>
+          <w:sz w:val="24"/>
+          <w:szCs w:val="24"/>
+        </w:rPr>
+        <w:t>JDK</w:t>
+      </w:r>
+      <w:r>
+        <w:rPr>
+          <w:rFonts w:ascii="Times New Roman" w:hAnsi="Times New Roman" w:cs="Times New Roman"/>
+          <w:sz w:val="24"/>
+          <w:szCs w:val="24"/>
+        </w:rPr>
+        <w:t xml:space="preserve">, android </w:t>
+      </w:r>
+      <w:r>
+        <w:rPr>
+          <w:rFonts w:ascii="Times New Roman" w:hAnsi="Times New Roman" w:cs="Times New Roman"/>
+          <w:sz w:val="24"/>
+          <w:szCs w:val="24"/>
+        </w:rPr>
+        <w:t>SDK</w:t>
+      </w:r>
+      <w:r>
+        <w:rPr>
+          <w:rFonts w:ascii="Times New Roman" w:hAnsi="Times New Roman" w:cs="Times New Roman"/>
+          <w:sz w:val="24"/>
+          <w:szCs w:val="24"/>
+        </w:rPr>
+        <w:t xml:space="preserve">, </w:t>
+      </w:r>
+      <w:r>
+        <w:rPr>
+          <w:rFonts w:ascii="Times New Roman" w:hAnsi="Times New Roman" w:cs="Times New Roman"/>
+          <w:sz w:val="24"/>
+          <w:szCs w:val="24"/>
+        </w:rPr>
+        <w:t>SSL settings</w:t>
+      </w:r>
+      <w:r>
+        <w:rPr>
+          <w:rFonts w:ascii="Times New Roman" w:hAnsi="Times New Roman" w:cs="Times New Roman"/>
+          <w:sz w:val="24"/>
+          <w:szCs w:val="24"/>
+        </w:rPr>
+        <w:t xml:space="preserve">, </w:t>
+      </w:r>
+      <w:r>
+        <w:rPr>
+          <w:rFonts w:ascii="Times New Roman" w:hAnsi="Times New Roman" w:cs="Times New Roman"/>
+          <w:sz w:val="24"/>
+          <w:szCs w:val="24"/>
+        </w:rPr>
+        <w:t>NDK</w:t>
+      </w:r>
+      <w:r>
+        <w:rPr>
+          <w:rFonts w:ascii="Times New Roman" w:hAnsi="Times New Roman" w:cs="Times New Roman"/>
+          <w:sz w:val="24"/>
+          <w:szCs w:val="24"/>
+        </w:rPr>
+        <w:t xml:space="preserve"> components </w:t>
+      </w:r>
+      <w:proofErr w:type="gramStart"/>
+      <w:r>
+        <w:rPr>
+          <w:rFonts w:ascii="Times New Roman" w:hAnsi="Times New Roman" w:cs="Times New Roman"/>
+          <w:sz w:val="24"/>
+          <w:szCs w:val="24"/>
+        </w:rPr>
+        <w:t>in order for</w:t>
+      </w:r>
+      <w:proofErr w:type="gramEnd"/>
+      <w:r>
+        <w:rPr>
+          <w:rFonts w:ascii="Times New Roman" w:hAnsi="Times New Roman" w:cs="Times New Roman"/>
+          <w:sz w:val="24"/>
+          <w:szCs w:val="24"/>
+        </w:rPr>
+        <w:t xml:space="preserve"> </w:t>
+      </w:r>
+      <w:proofErr w:type="gramStart"/>
+      <w:r>
+        <w:rPr>
+          <w:rFonts w:ascii="Times New Roman" w:hAnsi="Times New Roman" w:cs="Times New Roman"/>
+          <w:sz w:val="24"/>
+          <w:szCs w:val="24"/>
+        </w:rPr>
+        <w:t>developing</w:t>
+      </w:r>
+      <w:proofErr w:type="gramEnd"/>
+      <w:r>
+        <w:rPr>
+          <w:rFonts w:ascii="Times New Roman" w:hAnsi="Times New Roman" w:cs="Times New Roman"/>
+          <w:sz w:val="24"/>
+          <w:szCs w:val="24"/>
+        </w:rPr>
+        <w:t xml:space="preserve"> to work.</w:t>
+      </w:r>
+    </w:p>
+    <w:p>
+      <w:pPr>
+        <w:rPr>
+          <w:rFonts w:ascii="Times New Roman" w:hAnsi="Times New Roman" w:cs="Times New Roman"/>
+          <w:sz w:val="24"/>
+          <w:szCs w:val="24"/>
+        </w:rPr>
+      </w:pPr>
+      <w:proofErr w:type="gramStart"/>
+      <w:r>
+        <w:rPr>
+          <w:rFonts w:ascii="Times New Roman" w:hAnsi="Times New Roman" w:cs="Times New Roman"/>
+          <w:sz w:val="24"/>
+          <w:szCs w:val="24"/>
+        </w:rPr>
+        <w:t>Ill</w:t>
+      </w:r>
+      <w:proofErr w:type="gramEnd"/>
+      <w:r>
+        <w:rPr>
+          <w:rFonts w:ascii="Times New Roman" w:hAnsi="Times New Roman" w:cs="Times New Roman"/>
+          <w:sz w:val="24"/>
+          <w:szCs w:val="24"/>
+        </w:rPr>
+        <w:t xml:space="preserve"> provide a link which helped me with the initial setup</w:t>
+      </w:r>
+    </w:p>
+    <w:p>
+      <w:pPr>
+        <w:rPr>
+          <w:rFonts w:ascii="Times New Roman" w:hAnsi="Times New Roman" w:cs="Times New Roman"/>
+          <w:sz w:val="24"/>
+          <w:szCs w:val="24"/>
+        </w:rPr>
+      </w:pPr>
+      <w:hyperlink r:id="rId4" w:history="1">
+        <w:r>
+          <w:rPr>
+            <w:rStyle w:val="Hyperlink"/>
+            <w:rFonts w:ascii="Times New Roman" w:hAnsi="Times New Roman" w:cs="Times New Roman"/>
+            <w:sz w:val="24"/>
+            <w:szCs w:val="24"/>
+          </w:rPr>
+          <w:t>https://www.harshmittal.com/tutorials/Qt-Android-Deployment/</w:t>
+        </w:r>
+      </w:hyperlink>
+    </w:p>
+    <w:p>
+      <w:pPr>
+        <w:rPr>
+          <w:rFonts w:ascii="Times New Roman" w:hAnsi="Times New Roman" w:cs="Times New Roman"/>
+          <w:sz w:val="24"/>
+          <w:szCs w:val="24"/>
+        </w:rPr>
+      </w:pPr>
+      <w:r>
+        <w:rPr>
+          <w:rFonts w:ascii="Times New Roman" w:hAnsi="Times New Roman" w:cs="Times New Roman"/>
+          <w:sz w:val="24"/>
+          <w:szCs w:val="24"/>
+        </w:rPr>
+        <w:t>IMPORTANT:</w:t>
+      </w:r>
+    </w:p>
+    <w:p>
+      <w:pPr>
+        <w:rPr>
+          <w:rFonts w:ascii="Times New Roman" w:hAnsi="Times New Roman" w:cs="Times New Roman"/>
+          <w:sz w:val="24"/>
+          <w:szCs w:val="24"/>
+        </w:rPr>
+      </w:pPr>
+      <w:r>
+        <w:rPr>
+          <w:rFonts w:ascii="Times New Roman" w:hAnsi="Times New Roman" w:cs="Times New Roman"/>
+          <w:sz w:val="24"/>
+          <w:szCs w:val="24"/>
+        </w:rPr>
+        <w:t xml:space="preserve"> Choose a valid NDK for the current QT version or else, it will not automatically detect the allowed kits for the application. (for QT</w:t>
+      </w:r>
+      <w:r>
+        <w:rPr>
+          <w:rFonts w:ascii="Times New Roman" w:hAnsi="Times New Roman" w:cs="Times New Roman"/>
+          <w:sz w:val="24"/>
+          <w:szCs w:val="24"/>
+        </w:rPr>
+        <w:t xml:space="preserve"> </w:t>
+      </w:r>
+      <w:r>
+        <w:rPr>
+          <w:rFonts w:ascii="Times New Roman" w:hAnsi="Times New Roman" w:cs="Times New Roman"/>
+          <w:sz w:val="24"/>
+          <w:szCs w:val="24"/>
+        </w:rPr>
+        <w:t>6.9.1 I used NDK 27.3) (Java JDK version: 17)</w:t>
+      </w:r>
+      <w:r>
+        <w:rPr>
+          <w:rFonts w:ascii="Times New Roman" w:hAnsi="Times New Roman" w:cs="Times New Roman"/>
+          <w:sz w:val="24"/>
+          <w:szCs w:val="24"/>
+        </w:rPr>
+        <w:t>.</w:t>
+      </w:r>
+    </w:p>
+    <w:p>
+      <w:pPr>
+        <w:rPr>
+          <w:rFonts w:ascii="Times New Roman" w:hAnsi="Times New Roman" w:cs="Times New Roman"/>
+          <w:sz w:val="24"/>
+          <w:szCs w:val="24"/>
+        </w:rPr>
+      </w:pPr>
+      <w:r>
+        <w:rPr>
+          <w:rFonts w:ascii="Times New Roman" w:hAnsi="Times New Roman" w:cs="Times New Roman"/>
+          <w:sz w:val="24"/>
+          <w:szCs w:val="24"/>
+        </w:rPr>
+        <w:t xml:space="preserve">For the virtual android </w:t>
+      </w:r>
+      <w:r>
+        <w:rPr>
+          <w:rFonts w:ascii="Times New Roman" w:hAnsi="Times New Roman" w:cs="Times New Roman"/>
+          <w:sz w:val="24"/>
+          <w:szCs w:val="24"/>
+        </w:rPr>
+        <w:t>environment,</w:t>
+      </w:r>
+      <w:r>
+        <w:rPr>
+          <w:rFonts w:ascii="Times New Roman" w:hAnsi="Times New Roman" w:cs="Times New Roman"/>
+          <w:sz w:val="24"/>
+          <w:szCs w:val="24"/>
+        </w:rPr>
+        <w:t xml:space="preserve"> I used a phone with SDK 34 (Android 14)</w:t>
+      </w:r>
+      <w:r>
+        <w:rPr>
+          <w:rFonts w:ascii="Times New Roman" w:hAnsi="Times New Roman" w:cs="Times New Roman"/>
+          <w:sz w:val="24"/>
+          <w:szCs w:val="24"/>
+        </w:rPr>
+        <w:t>.</w:t>
+      </w:r>
+      <w:r>
+        <w:rPr>
+          <w:rFonts w:ascii="Times New Roman" w:hAnsi="Times New Roman" w:cs="Times New Roman"/>
+          <w:sz w:val="24"/>
+          <w:szCs w:val="24"/>
+        </w:rPr>
+        <w:t xml:space="preserve"> Inside QT, </w:t>
+      </w:r>
+      <w:proofErr w:type="gramStart"/>
+      <w:r>
+        <w:rPr>
+          <w:rFonts w:ascii="Times New Roman" w:hAnsi="Times New Roman" w:cs="Times New Roman"/>
+          <w:sz w:val="24"/>
+          <w:szCs w:val="24"/>
+        </w:rPr>
+        <w:t>SDK’s</w:t>
+      </w:r>
+      <w:proofErr w:type="gramEnd"/>
+      <w:r>
+        <w:rPr>
+          <w:rFonts w:ascii="Times New Roman" w:hAnsi="Times New Roman" w:cs="Times New Roman"/>
+          <w:sz w:val="24"/>
+          <w:szCs w:val="24"/>
+        </w:rPr>
+        <w:t xml:space="preserve"> were for version 36</w:t>
+      </w:r>
+    </w:p>
+    <w:p>
+      <w:pPr>
+        <w:rPr>
+          <w:rFonts w:ascii="Times New Roman" w:hAnsi="Times New Roman" w:cs="Times New Roman"/>
+          <w:sz w:val="24"/>
+          <w:szCs w:val="24"/>
+        </w:rPr>
+      </w:pPr>
+      <w:r>
+        <w:rPr>
+          <w:rFonts w:ascii="Times New Roman" w:hAnsi="Times New Roman" w:cs="Times New Roman"/>
+          <w:sz w:val="24"/>
+          <w:szCs w:val="24"/>
+        </w:rPr>
+        <w:drawing>
+          <wp:anchor distT="0" distB="0" distL="114300" distR="114300" simplePos="0" relativeHeight="251658240" behindDoc="1" locked="0" layoutInCell="1" allowOverlap="1" wp14:anchorId="4813D84B" wp14:editId="727D3B66">
+            <wp:simplePos x="0" y="0"/>
+            <wp:positionH relativeFrom="column">
+              <wp:posOffset>-790575</wp:posOffset>
+            </wp:positionH>
+            <wp:positionV relativeFrom="paragraph">
+              <wp:posOffset>154940</wp:posOffset>
+            </wp:positionV>
+            <wp:extent cx="4086225" cy="2683510"/>
+            <wp:effectExtent l="0" t="0" r="9525" b="2540"/>
+            <wp:wrapTight wrapText="bothSides">
+              <wp:wrapPolygon edited="0">
+                <wp:start x="0" y="0"/>
+                <wp:lineTo x="0" y="21467"/>
+                <wp:lineTo x="21550" y="21467"/>
+                <wp:lineTo x="21550" y="0"/>
+                <wp:lineTo x="0" y="0"/>
+              </wp:wrapPolygon>
+            </wp:wrapTight>
+            <wp:docPr id="1149469297" name="Picture 1" descr="A screenshot of a computer&#10;&#10;AI-generated content may be incorrect."/>
+            <wp:cNvGraphicFramePr>
+              <a:graphicFrameLocks xmlns:a="http://schemas.openxmlformats.org/drawingml/2006/main" noChangeAspect="1"/>
+            </wp:cNvGraphicFramePr>
+            <a:graphic xmlns:a="http://schemas.openxmlformats.org/drawingml/2006/main">
+              <a:graphicData uri="http://schemas.openxmlformats.org/drawingml/2006/picture">
+                <pic:pic xmlns:pic="http://schemas.openxmlformats.org/drawingml/2006/picture">
+                  <pic:nvPicPr>
+                    <pic:cNvPr id="1149469297" name="Picture 1" descr="A screenshot of a computer&#10;&#10;AI-generated content may be incorrect."/>
+                    <pic:cNvPicPr/>
+                  </pic:nvPicPr>
+                  <pic:blipFill>
+                    <a:blip r:embed="rId5">
+                      <a:extLst>
+                        <a:ext uri="{28A0092B-C50C-407E-A947-70E740481C1C}">
+                          <a14:useLocalDpi xmlns:a14="http://schemas.microsoft.com/office/drawing/2010/main" val="0"/>
+                        </a:ext>
+                      </a:extLst>
+                    </a:blip>
+                    <a:stretch>
+                      <a:fillRect/>
+                    </a:stretch>
+                  </pic:blipFill>
+                  <pic:spPr>
+                    <a:xfrm>
+                      <a:off x="0" y="0"/>
+                      <a:ext cx="4086225" cy="2683510"/>
+                    </a:xfrm>
+                    <a:prstGeom prst="rect">
+                      <a:avLst/>
+                    </a:prstGeom>
+                  </pic:spPr>
+                </pic:pic>
+              </a:graphicData>
+            </a:graphic>
+            <wp14:sizeRelH relativeFrom="page">
+              <wp14:pctWidth>0</wp14:pctWidth>
+            </wp14:sizeRelH>
+            <wp14:sizeRelV relativeFrom="page">
+              <wp14:pctHeight>0</wp14:pctHeight>
+            </wp14:sizeRelV>
+          </wp:anchor>
+        </w:drawing>
+      </w:r>
+    </w:p>
+    <w:p>
+      <w:pPr>
+        <w:rPr>
+          <w:rFonts w:ascii="Times New Roman" w:hAnsi="Times New Roman" w:cs="Times New Roman"/>
+          <w:sz w:val="24"/>
+          <w:szCs w:val="24"/>
+        </w:rPr>
+      </w:pPr>
+      <w:r>
+        <w:rPr>
+          <w:rFonts w:ascii="Times New Roman" w:hAnsi="Times New Roman" w:cs="Times New Roman"/>
+          <w:sz w:val="24"/>
+          <w:szCs w:val="24"/>
+        </w:rPr>
+        <w:drawing>
+          <wp:anchor distT="0" distB="0" distL="114300" distR="114300" simplePos="0" relativeHeight="251659264" behindDoc="1" locked="0" layoutInCell="1" allowOverlap="1" wp14:anchorId="60A51315" wp14:editId="3EC324C5">
+            <wp:simplePos x="0" y="0"/>
+            <wp:positionH relativeFrom="page">
+              <wp:posOffset>3848100</wp:posOffset>
+            </wp:positionH>
+            <wp:positionV relativeFrom="paragraph">
+              <wp:posOffset>273050</wp:posOffset>
+            </wp:positionV>
+            <wp:extent cx="3667125" cy="1685925"/>
+            <wp:effectExtent l="0" t="0" r="9525" b="9525"/>
+            <wp:wrapTight wrapText="bothSides">
+              <wp:wrapPolygon edited="0">
+                <wp:start x="0" y="0"/>
+                <wp:lineTo x="0" y="21478"/>
+                <wp:lineTo x="21544" y="21478"/>
+                <wp:lineTo x="21544" y="0"/>
+                <wp:lineTo x="0" y="0"/>
+              </wp:wrapPolygon>
+            </wp:wrapTight>
+            <wp:docPr id="854017698" name="Picture 1" descr="A screenshot of a computer program&#10;&#10;AI-generated content may be incorrect."/>
+            <wp:cNvGraphicFramePr>
+              <a:graphicFrameLocks xmlns:a="http://schemas.openxmlformats.org/drawingml/2006/main" noChangeAspect="1"/>
+            </wp:cNvGraphicFramePr>
+            <a:graphic xmlns:a="http://schemas.openxmlformats.org/drawingml/2006/main">
+              <a:graphicData uri="http://schemas.openxmlformats.org/drawingml/2006/picture">
+                <pic:pic xmlns:pic="http://schemas.openxmlformats.org/drawingml/2006/picture">
+                  <pic:nvPicPr>
+                    <pic:cNvPr id="854017698" name="Picture 1" descr="A screenshot of a computer program&#10;&#10;AI-generated content may be incorrect."/>
+                    <pic:cNvPicPr/>
+                  </pic:nvPicPr>
+                  <pic:blipFill>
+                    <a:blip r:embed="rId6">
+                      <a:extLst>
+                        <a:ext uri="{28A0092B-C50C-407E-A947-70E740481C1C}">
+                          <a14:useLocalDpi xmlns:a14="http://schemas.microsoft.com/office/drawing/2010/main" val="0"/>
+                        </a:ext>
+                      </a:extLst>
+                    </a:blip>
+                    <a:stretch>
+                      <a:fillRect/>
+                    </a:stretch>
+                  </pic:blipFill>
+                  <pic:spPr>
+                    <a:xfrm>
+                      <a:off x="0" y="0"/>
+                      <a:ext cx="3667125" cy="1685925"/>
+                    </a:xfrm>
+                    <a:prstGeom prst="rect">
+                      <a:avLst/>
+                    </a:prstGeom>
+                  </pic:spPr>
+                </pic:pic>
+              </a:graphicData>
+            </a:graphic>
+            <wp14:sizeRelH relativeFrom="page">
+              <wp14:pctWidth>0</wp14:pctWidth>
+            </wp14:sizeRelH>
+            <wp14:sizeRelV relativeFrom="page">
+              <wp14:pctHeight>0</wp14:pctHeight>
+            </wp14:sizeRelV>
+          </wp:anchor>
+        </w:drawing>
+      </w:r>
+    </w:p>
+    <w:p>
+      <w:pPr>
+        <w:rPr>
+          <w:rFonts w:ascii="Times New Roman" w:hAnsi="Times New Roman" w:cs="Times New Roman"/>
+          <w:sz w:val="24"/>
+          <w:szCs w:val="24"/>
+        </w:rPr>
+      </w:pPr>
+    </w:p>
+    <w:p>
+      <w:pPr>
+        <w:rPr>
+          <w:rFonts w:ascii="Times New Roman" w:hAnsi="Times New Roman" w:cs="Times New Roman"/>
+          <w:sz w:val="24"/>
+          <w:szCs w:val="24"/>
+        </w:rPr>
+      </w:pPr>
+    </w:p>
+    <w:p>
+      <w:pPr>
+        <w:rPr>
+          <w:rFonts w:ascii="Times New Roman" w:hAnsi="Times New Roman" w:cs="Times New Roman"/>
+          <w:sz w:val="24"/>
+          <w:szCs w:val="24"/>
+        </w:rPr>
+      </w:pPr>
+    </w:p>
+    <w:p>
+      <w:pPr>
+        <w:rPr>
+          <w:rFonts w:ascii="Times New Roman" w:hAnsi="Times New Roman" w:cs="Times New Roman"/>
+          <w:sz w:val="24"/>
+          <w:szCs w:val="24"/>
+        </w:rPr>
+      </w:pPr>
+    </w:p>
+    <w:p>
+      <w:pPr>
+        <w:rPr>
+          <w:rFonts w:ascii="Times New Roman" w:hAnsi="Times New Roman" w:cs="Times New Roman"/>
+          <w:sz w:val="24"/>
+          <w:szCs w:val="24"/>
+        </w:rPr>
+      </w:pPr>
+      <w:r>
+        <w:rPr>
+          <w:rFonts w:ascii="Times New Roman" w:hAnsi="Times New Roman" w:cs="Times New Roman"/>
+          <w:noProof/>
+          <w:sz w:val="24"/>
+          <w:szCs w:val="24"/>
+        </w:rPr>
+        <w:lastRenderedPageBreak/>
+        <mc:AlternateContent>
+          <mc:Choice Requires="wpi">
+            <w:drawing>
+              <wp:anchor distT="0" distB="0" distL="114300" distR="114300" simplePos="0" relativeHeight="251666432" behindDoc="0" locked="0" layoutInCell="1" allowOverlap="1" wp14:anchorId="0E54B28C" wp14:editId="785E8675">
+                <wp:simplePos x="0" y="0"/>
+                <wp:positionH relativeFrom="column">
+                  <wp:posOffset>1265445</wp:posOffset>
+                </wp:positionH>
+                <wp:positionV relativeFrom="paragraph">
+                  <wp:posOffset>3732960</wp:posOffset>
+                </wp:positionV>
+                <wp:extent cx="1363320" cy="126360"/>
+                <wp:effectExtent l="38100" t="38100" r="8890" b="45720"/>
+                <wp:wrapNone/>
+                <wp:docPr id="189058087" name="Ink 8"/>
+                <wp:cNvGraphicFramePr/>
+                <a:graphic xmlns:a="http://schemas.openxmlformats.org/drawingml/2006/main">
+                  <a:graphicData uri="http://schemas.microsoft.com/office/word/2010/wordprocessingInk">
+                    <w14:contentPart bwMode="auto" r:id="rId7">
+                      <w14:nvContentPartPr>
+                        <w14:cNvContentPartPr/>
+                      </w14:nvContentPartPr>
+                      <w14:xfrm>
+                        <a:off x="0" y="0"/>
+                        <a:ext cx="1363320" cy="126360"/>
+                      </w14:xfrm>
+                    </w14:contentPart>
+                  </a:graphicData>
+                </a:graphic>
+              </wp:anchor>
+            </w:drawing>
+          </mc:Choice>
+          <mc:Fallback>
+            <w:pict>
+              <v:shapetype w14:anchorId="46C01706" id="_x0000_t75" coordsize="21600,21600" o:spt="75" o:preferrelative="t" path="m@4@5l@4@11@9@11@9@5xe" filled="f" stroked="f">
+                <v:stroke joinstyle="miter"/>
+                <v:formulas>
+                  <v:f eqn="if lineDrawn pixelLineWidth 0"/>
+                  <v:f eqn="sum @0 1 0"/>
+                  <v:f eqn="sum 0 0 @1"/>
+                  <v:f eqn="prod @2 1 2"/>
+                  <v:f eqn="prod @3 21600 pixelWidth"/>
+                  <v:f eqn="prod @3 21600 pixelHeight"/>
+                  <v:f eqn="sum @0 0 1"/>
+                  <v:f eqn="prod @6 1 2"/>
+                  <v:f eqn="prod @7 21600 pixelWidth"/>
+                  <v:f eqn="sum @8 21600 0"/>
+                  <v:f eqn="prod @7 21600 pixelHeight"/>
+                  <v:f eqn="sum @10 21600 0"/>
+                </v:formulas>
+                <v:path o:extrusionok="f" gradientshapeok="t" o:connecttype="rect"/>
+                <o:lock v:ext="edit" aspectratio="t"/>
+              </v:shapetype>
+              <v:shape id="Ink 8" o:spid="_x0000_s1026" type="#_x0000_t75" style="position:absolute;margin-left:99.15pt;margin-top:293.45pt;width:108.35pt;height:10.95pt;z-index:251666432;visibility:visible;mso-wrap-style:square;mso-wrap-distance-left:9pt;mso-wrap-distance-top:0;mso-wrap-distance-right:9pt;mso-wrap-distance-bottom:0;mso-position-horizontal:absolute;mso-position-horizontal-relative:text;mso-position-vertical:absolute;mso-position-vertical-relative:text" o:gfxdata="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">
+                <v:imagedata r:id="rId8" o:title=""/>
+              </v:shape>
+            </w:pict>
+          </mc:Fallback>
+        </mc:AlternateContent>
+      </w:r>
+      <w:r>
+        <w:rPr>
+          <w:rFonts w:ascii="Times New Roman" w:hAnsi="Times New Roman" w:cs="Times New Roman"/>
+          <w:noProof/>
+          <w:sz w:val="24"/>
+          <w:szCs w:val="24"/>
+        </w:rPr>
+        <mc:AlternateContent>
+          <mc:Choice Requires="wpi">
+            <w:drawing>
+              <wp:anchor distT="0" distB="0" distL="114300" distR="114300" simplePos="0" relativeHeight="251665408" behindDoc="0" locked="0" layoutInCell="1" allowOverlap="1" wp14:anchorId="27499E87" wp14:editId="335862D3">
+                <wp:simplePos x="0" y="0"/>
+                <wp:positionH relativeFrom="column">
+                  <wp:posOffset>2981205</wp:posOffset>
+                </wp:positionH>
+                <wp:positionV relativeFrom="paragraph">
+                  <wp:posOffset>3771840</wp:posOffset>
+                </wp:positionV>
+                <wp:extent cx="360" cy="360"/>
+                <wp:effectExtent l="38100" t="38100" r="38100" b="38100"/>
+                <wp:wrapNone/>
+                <wp:docPr id="1522915357" name="Ink 7"/>
+                <wp:cNvGraphicFramePr/>
+                <a:graphic xmlns:a="http://schemas.openxmlformats.org/drawingml/2006/main">
+                  <a:graphicData uri="http://schemas.microsoft.com/office/word/2010/wordprocessingInk">
+                    <w14:contentPart bwMode="auto" r:id="rId9">
+                      <w14:nvContentPartPr>
+                        <w14:cNvContentPartPr/>
+                      </w14:nvContentPartPr>
+                      <w14:xfrm>
+                        <a:off x="0" y="0"/>
+                        <a:ext cx="360" cy="360"/>
+                      </w14:xfrm>
+                    </w14:contentPart>
+                  </a:graphicData>
+                </a:graphic>
+              </wp:anchor>
+            </w:drawing>
+          </mc:Choice>
+          <mc:Fallback>
+            <w:pict>
+              <v:shape w14:anchorId="3265D517" id="Ink 7" o:spid="_x0000_s1026" type="#_x0000_t75" style="position:absolute;margin-left:234.25pt;margin-top:296.5pt;width:1.05pt;height:1.05pt;z-index:251665408;visibility:visible;mso-wrap-style:square;mso-wrap-distance-left:9pt;mso-wrap-distance-top:0;mso-wrap-distance-right:9pt;mso-wrap-distance-bottom:0;mso-position-horizontal:absolute;mso-position-horizontal-relative:text;mso-position-vertical:absolute;mso-position-vertical-relative:text" o:gfxdata="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">
+                <v:imagedata r:id="rId10" o:title=""/>
+              </v:shape>
+            </w:pict>
+          </mc:Fallback>
+        </mc:AlternateContent>
+      </w:r>
+      <w:r>
+        <w:rPr>
+          <w:rFonts w:ascii="Times New Roman" w:hAnsi="Times New Roman" w:cs="Times New Roman"/>
+          <w:noProof/>
+          <w:sz w:val="24"/>
+          <w:szCs w:val="24"/>
+        </w:rPr>
+        <mc:AlternateContent>
+          <mc:Choice Requires="wpi">
+            <w:drawing>
+              <wp:anchor distT="0" distB="0" distL="114300" distR="114300" simplePos="0" relativeHeight="251664384" behindDoc="0" locked="0" layoutInCell="1" allowOverlap="1" wp14:anchorId="7AD52C64" wp14:editId="12E5D9C4">
+                <wp:simplePos x="0" y="0"/>
+                <wp:positionH relativeFrom="column">
+                  <wp:posOffset>2190645</wp:posOffset>
+                </wp:positionH>
+                <wp:positionV relativeFrom="paragraph">
+                  <wp:posOffset>647400</wp:posOffset>
+                </wp:positionV>
+                <wp:extent cx="500040" cy="39600"/>
+                <wp:effectExtent l="38100" t="38100" r="52705" b="36830"/>
+                <wp:wrapNone/>
+                <wp:docPr id="930879921" name="Ink 6"/>
+                <wp:cNvGraphicFramePr/>
+                <a:graphic xmlns:a="http://schemas.openxmlformats.org/drawingml/2006/main">
+                  <a:graphicData uri="http://schemas.microsoft.com/office/word/2010/wordprocessingInk">
+                    <w14:contentPart bwMode="auto" r:id="rId11">
+                      <w14:nvContentPartPr>
+                        <w14:cNvContentPartPr/>
+                      </w14:nvContentPartPr>
+                      <w14:xfrm>
+                        <a:off x="0" y="0"/>
+                        <a:ext cx="500040" cy="39600"/>
+                      </w14:xfrm>
+                    </w14:contentPart>
+                  </a:graphicData>
+                </a:graphic>
+              </wp:anchor>
+            </w:drawing>
+          </mc:Choice>
+          <mc:Fallback>
+            <w:pict>
+              <v:shape w14:anchorId="18FBF20A" id="Ink 6" o:spid="_x0000_s1026" type="#_x0000_t75" style="position:absolute;margin-left:172pt;margin-top:50.5pt;width:40.35pt;height:4.1pt;z-index:251664384;visibility:visible;mso-wrap-style:square;mso-wrap-distance-left:9pt;mso-wrap-distance-top:0;mso-wrap-distance-right:9pt;mso-wrap-distance-bottom:0;mso-position-horizontal:absolute;mso-position-horizontal-relative:text;mso-position-vertical:absolute;mso-position-vertical-relative:text" o:gfxdata="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">
+                <v:imagedata r:id="rId12" o:title=""/>
+              </v:shape>
+            </w:pict>
+          </mc:Fallback>
+        </mc:AlternateContent>
+      </w:r>
+      <w:r>
+        <w:rPr>
+          <w:rFonts w:ascii="Times New Roman" w:hAnsi="Times New Roman" w:cs="Times New Roman"/>
+          <w:noProof/>
+          <w:sz w:val="24"/>
+          <w:szCs w:val="24"/>
+        </w:rPr>
+        <mc:AlternateContent>
+          <mc:Choice Requires="wpi">
+            <w:drawing>
+              <wp:anchor distT="0" distB="0" distL="114300" distR="114300" simplePos="0" relativeHeight="251663360" behindDoc="0" locked="0" layoutInCell="1" allowOverlap="1" wp14:anchorId="281FF6DB" wp14:editId="35F526FB">
+                <wp:simplePos x="0" y="0"/>
+                <wp:positionH relativeFrom="column">
+                  <wp:posOffset>1401165</wp:posOffset>
+                </wp:positionH>
+                <wp:positionV relativeFrom="paragraph">
+                  <wp:posOffset>646320</wp:posOffset>
+                </wp:positionV>
+                <wp:extent cx="1571760" cy="68760"/>
+                <wp:effectExtent l="38100" t="38100" r="28575" b="45720"/>
+                <wp:wrapNone/>
+                <wp:docPr id="1612658159" name="Ink 3"/>
+                <wp:cNvGraphicFramePr/>
+                <a:graphic xmlns:a="http://schemas.openxmlformats.org/drawingml/2006/main">
+                  <a:graphicData uri="http://schemas.microsoft.com/office/word/2010/wordprocessingInk">
+                    <w14:contentPart bwMode="auto" r:id="rId13">
+                      <w14:nvContentPartPr>
+                        <w14:cNvContentPartPr/>
+                      </w14:nvContentPartPr>
+                      <w14:xfrm>
+                        <a:off x="0" y="0"/>
+                        <a:ext cx="1571760" cy="68760"/>
+                      </w14:xfrm>
+                    </w14:contentPart>
+                  </a:graphicData>
+                </a:graphic>
+              </wp:anchor>
+            </w:drawing>
+          </mc:Choice>
+          <mc:Fallback>
+            <w:pict>
+              <v:shape w14:anchorId="6090905E" id="Ink 3" o:spid="_x0000_s1026" type="#_x0000_t75" style="position:absolute;margin-left:109.85pt;margin-top:50.4pt;width:124.7pt;height:6.4pt;z-index:251663360;visibility:visible;mso-wrap-style:square;mso-wrap-distance-left:9pt;mso-wrap-distance-top:0;mso-wrap-distance-right:9pt;mso-wrap-distance-bottom:0;mso-position-horizontal:absolute;mso-position-horizontal-relative:text;mso-position-vertical:absolute;mso-position-vertical-relative:text" o:gfxdata="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">
+                <v:imagedata r:id="rId14" o:title=""/>
+              </v:shape>
+            </w:pict>
+          </mc:Fallback>
+        </mc:AlternateContent>
+      </w:r>
+      <w:r>
+        <w:rPr>
+          <w:rFonts w:ascii="Times New Roman" w:hAnsi="Times New Roman" w:cs="Times New Roman"/>
+          <w:noProof/>
+          <w:sz w:val="24"/>
+          <w:szCs w:val="24"/>
+        </w:rPr>
+        <mc:AlternateContent>
+          <mc:Choice Requires="wpi">
+            <w:drawing>
+              <wp:anchor distT="0" distB="0" distL="114300" distR="114300" simplePos="0" relativeHeight="251662336" behindDoc="0" locked="0" layoutInCell="1" allowOverlap="1" wp14:anchorId="312C4246" wp14:editId="4356628C">
+                <wp:simplePos x="0" y="0"/>
+                <wp:positionH relativeFrom="column">
+                  <wp:posOffset>1314405</wp:posOffset>
+                </wp:positionH>
+                <wp:positionV relativeFrom="paragraph">
+                  <wp:posOffset>657120</wp:posOffset>
+                </wp:positionV>
+                <wp:extent cx="219600" cy="19440"/>
+                <wp:effectExtent l="38100" t="38100" r="47625" b="38100"/>
+                <wp:wrapNone/>
+                <wp:docPr id="799182994" name="Ink 2"/>
+                <wp:cNvGraphicFramePr/>
+                <a:graphic xmlns:a="http://schemas.openxmlformats.org/drawingml/2006/main">
+                  <a:graphicData uri="http://schemas.microsoft.com/office/word/2010/wordprocessingInk">
+                    <w14:contentPart bwMode="auto" r:id="rId15">
+                      <w14:nvContentPartPr>
+                        <w14:cNvContentPartPr/>
+                      </w14:nvContentPartPr>
+                      <w14:xfrm>
+                        <a:off x="0" y="0"/>
+                        <a:ext cx="219600" cy="19440"/>
+                      </w14:xfrm>
+                    </w14:contentPart>
+                  </a:graphicData>
+                </a:graphic>
+              </wp:anchor>
+            </w:drawing>
+          </mc:Choice>
+          <mc:Fallback>
+            <w:pict>
+              <v:shape w14:anchorId="472B101B" id="Ink 2" o:spid="_x0000_s1026" type="#_x0000_t75" style="position:absolute;margin-left:103pt;margin-top:51.25pt;width:18.3pt;height:2.55pt;z-index:251662336;visibility:visible;mso-wrap-style:square;mso-wrap-distance-left:9pt;mso-wrap-distance-top:0;mso-wrap-distance-right:9pt;mso-wrap-distance-bottom:0;mso-position-horizontal:absolute;mso-position-horizontal-relative:text;mso-position-vertical:absolute;mso-position-vertical-relative:text" o:gfxdata="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">
+                <v:imagedata r:id="rId16" o:title=""/>
+              </v:shape>
+            </w:pict>
+          </mc:Fallback>
+        </mc:AlternateContent>
+      </w:r>
+      <w:r>
+        <w:rPr>
+          <w:rFonts w:ascii="Times New Roman" w:hAnsi="Times New Roman" w:cs="Times New Roman"/>
+          <w:sz w:val="24"/>
+          <w:szCs w:val="24"/>
+        </w:rPr>
+        <w:drawing>
+          <wp:anchor distT="0" distB="0" distL="114300" distR="114300" simplePos="0" relativeHeight="251660288" behindDoc="1" locked="0" layoutInCell="1" allowOverlap="1" wp14:anchorId="5E47568B" wp14:editId="7E6C4E8F">
+            <wp:simplePos x="0" y="0"/>
+            <wp:positionH relativeFrom="margin">
+              <wp:align>right</wp:align>
+            </wp:positionH>
+            <wp:positionV relativeFrom="paragraph">
+              <wp:posOffset>361950</wp:posOffset>
+            </wp:positionV>
+            <wp:extent cx="5943600" cy="4615815"/>
+            <wp:effectExtent l="0" t="0" r="0" b="0"/>
+            <wp:wrapTight wrapText="bothSides">
+              <wp:wrapPolygon edited="0">
+                <wp:start x="0" y="0"/>
+                <wp:lineTo x="0" y="21484"/>
+                <wp:lineTo x="21531" y="21484"/>
+                <wp:lineTo x="21531" y="0"/>
+                <wp:lineTo x="0" y="0"/>
+              </wp:wrapPolygon>
+            </wp:wrapTight>
+            <wp:docPr id="863746089" name="Picture 1"/>
+            <wp:cNvGraphicFramePr>
+              <a:graphicFrameLocks xmlns:a="http://schemas.openxmlformats.org/drawingml/2006/main" noChangeAspect="1"/>
+            </wp:cNvGraphicFramePr>
+            <a:graphic xmlns:a="http://schemas.openxmlformats.org/drawingml/2006/main">
+              <a:graphicData uri="http://schemas.openxmlformats.org/drawingml/2006/picture">
+                <pic:pic xmlns:pic="http://schemas.openxmlformats.org/drawingml/2006/picture">
+                  <pic:nvPicPr>
+                    <pic:cNvPr id="863746089" name=""/>
+                    <pic:cNvPicPr/>
+                  </pic:nvPicPr>
+                  <pic:blipFill>
+                    <a:blip r:embed="rId17">
+                      <a:extLst>
+                        <a:ext uri="{28A0092B-C50C-407E-A947-70E740481C1C}">
+                          <a14:useLocalDpi xmlns:a14="http://schemas.microsoft.com/office/drawing/2010/main" val="0"/>
+                        </a:ext>
+                      </a:extLst>
+                    </a:blip>
+                    <a:stretch>
+                      <a:fillRect/>
+                    </a:stretch>
+                  </pic:blipFill>
+                  <pic:spPr>
+                    <a:xfrm>
+                      <a:off x="0" y="0"/>
+                      <a:ext cx="5943600" cy="4615815"/>
+                    </a:xfrm>
+                    <a:prstGeom prst="rect">
+                      <a:avLst/>
+                    </a:prstGeom>
+                  </pic:spPr>
+                </pic:pic>
+              </a:graphicData>
+            </a:graphic>
+            <wp14:sizeRelH relativeFrom="page">
+              <wp14:pctWidth>0</wp14:pctWidth>
+            </wp14:sizeRelH>
+            <wp14:sizeRelV relativeFrom="page">
+              <wp14:pctHeight>0</wp14:pctHeight>
+            </wp14:sizeRelV>
+          </wp:anchor>
+        </w:drawing>
+      </w:r>
+      <w:proofErr w:type="gramStart"/>
+      <w:r>
+        <w:rPr>
+          <w:rFonts w:ascii="Times New Roman" w:hAnsi="Times New Roman" w:cs="Times New Roman"/>
+          <w:sz w:val="24"/>
+          <w:szCs w:val="24"/>
+        </w:rPr>
+        <w:t>In order for</w:t>
+      </w:r>
+      <w:proofErr w:type="gramEnd"/>
+      <w:r>
+        <w:rPr>
+          <w:rFonts w:ascii="Times New Roman" w:hAnsi="Times New Roman" w:cs="Times New Roman"/>
+          <w:sz w:val="24"/>
+          <w:szCs w:val="24"/>
+        </w:rPr>
+        <w:t xml:space="preserve"> it to work, it should look like this: </w:t>
+      </w:r>
+    </w:p>
+    <w:p>
+      <w:pPr>
+        <w:rPr>
+          <w:rFonts w:ascii="Times New Roman" w:hAnsi="Times New Roman" w:cs="Times New Roman"/>
+          <w:sz w:val="24"/>
+          <w:szCs w:val="24"/>
+        </w:rPr>
+      </w:pPr>
+    </w:p>
+    <w:p>
+      <w:pPr>
+        <w:rPr>
+          <w:rFonts w:ascii="Times New Roman" w:hAnsi="Times New Roman" w:cs="Times New Roman"/>
+          <w:sz w:val="24"/>
+          <w:szCs w:val="24"/>
+        </w:rPr>
+      </w:pPr>
+      <w:r>
+        <w:rPr>
+          <w:rFonts w:ascii="Times New Roman" w:hAnsi="Times New Roman" w:cs="Times New Roman"/>
+          <w:sz w:val="24"/>
+          <w:szCs w:val="24"/>
+        </w:rPr>
+        <w:t xml:space="preserve">And under Kits-&gt; Kits, it should look like this: </w:t>
+      </w:r>
+      <w:r>
+        <w:rPr>
+          <w:rFonts w:ascii="Times New Roman" w:hAnsi="Times New Roman" w:cs="Times New Roman"/>
+          <w:sz w:val="24"/>
+          <w:szCs w:val="24"/>
+        </w:rPr>
+        <w:drawing>
+          <wp:inline distT="0" distB="0" distL="0" distR="0" wp14:anchorId="0FEF143D" wp14:editId="218FE158">
+            <wp:extent cx="5734850" cy="1486107"/>
+            <wp:effectExtent l="0" t="0" r="0" b="0"/>
+            <wp:docPr id="2039083336" name="Picture 1" descr="A screenshot of a computer program&#10;&#10;AI-generated content may be incorrect."/>
+            <wp:cNvGraphicFramePr>
+              <a:graphicFrameLocks xmlns:a="http://schemas.openxmlformats.org/drawingml/2006/main" noChangeAspect="1"/>
+            </wp:cNvGraphicFramePr>
+            <a:graphic xmlns:a="http://schemas.openxmlformats.org/drawingml/2006/main">
+              <a:graphicData uri="http://schemas.openxmlformats.org/drawingml/2006/picture">
+                <pic:pic xmlns:pic="http://schemas.openxmlformats.org/drawingml/2006/picture">
+                  <pic:nvPicPr>
+                    <pic:cNvPr id="2039083336" name="Picture 1" descr="A screenshot of a computer program&#10;&#10;AI-generated content may be incorrect."/>
+                    <pic:cNvPicPr/>
+                  </pic:nvPicPr>
+                  <pic:blipFill>
+                    <a:blip r:embed="rId18"/>
+                    <a:stretch>
+                      <a:fillRect/>
+                    </a:stretch>
+                  </pic:blipFill>
+                  <pic:spPr>
+                    <a:xfrm>
+                      <a:off x="0" y="0"/>
+                      <a:ext cx="5734850" cy="1486107"/>
+                    </a:xfrm>
+                    <a:prstGeom prst="rect">
+                      <a:avLst/>
+                    </a:prstGeom>
+                  </pic:spPr>
+                </pic:pic>
+              </a:graphicData>
+            </a:graphic>
+          </wp:inline>
+        </w:drawing>
+      </w:r>
+    </w:p>
+    <w:p>
+      <w:pPr>
+        <w:rPr>
+          <w:rFonts w:ascii="Times New Roman" w:hAnsi="Times New Roman" w:cs="Times New Roman"/>
+          <w:sz w:val="24"/>
+          <w:szCs w:val="24"/>
+        </w:rPr>
+      </w:pPr>
+    </w:p>
+    <w:p>
+      <w:pPr>
+        <w:rPr>
+          <w:rFonts w:ascii="Times New Roman" w:hAnsi="Times New Roman" w:cs="Times New Roman"/>
+          <w:sz w:val="24"/>
+          <w:szCs w:val="24"/>
+        </w:rPr>
+      </w:pPr>
+    </w:p>
+    <w:p>
+      <w:pPr>
+        <w:rPr>
+          <w:rFonts w:ascii="Times New Roman" w:hAnsi="Times New Roman" w:cs="Times New Roman"/>
+          <w:sz w:val="24"/>
+          <w:szCs w:val="24"/>
+        </w:rPr>
+      </w:pPr>
+    </w:p>
+    <w:p>
+      <w:pPr>
+        <w:rPr>
+          <w:rFonts w:ascii="Times New Roman" w:hAnsi="Times New Roman" w:cs="Times New Roman"/>
+          <w:sz w:val="24"/>
+          <w:szCs w:val="24"/>
+        </w:rPr>
+      </w:pPr>
+    </w:p>
+    <w:p>
+      <w:pPr>
+        <w:rPr>
+          <w:rFonts w:ascii="Times New Roman" w:hAnsi="Times New Roman" w:cs="Times New Roman"/>
+          <w:sz w:val="24"/>
+          <w:szCs w:val="24"/>
+        </w:rPr>
+      </w:pPr>
+      <w:r>
+        <w:rPr>
+          <w:rFonts w:ascii="Times New Roman" w:hAnsi="Times New Roman" w:cs="Times New Roman"/>
+          <w:sz w:val="24"/>
+          <w:szCs w:val="24"/>
+        </w:rPr>
+        <w:lastRenderedPageBreak/>
+        <w:t xml:space="preserve">Nothing should be red inside KITS -&gt; </w:t>
+      </w:r>
+      <w:proofErr w:type="spellStart"/>
+      <w:r>
+        <w:rPr>
+          <w:rFonts w:ascii="Times New Roman" w:hAnsi="Times New Roman" w:cs="Times New Roman"/>
+          <w:sz w:val="24"/>
+          <w:szCs w:val="24"/>
+        </w:rPr>
+        <w:t>QTVersions</w:t>
+      </w:r>
+      <w:proofErr w:type="spellEnd"/>
+    </w:p>
+    <w:p>
+      <w:pPr>
+        <w:rPr>
+          <w:rFonts w:ascii="Times New Roman" w:hAnsi="Times New Roman" w:cs="Times New Roman"/>
+          <w:sz w:val="24"/>
+          <w:szCs w:val="24"/>
+        </w:rPr>
+      </w:pPr>
+    </w:p>
+    <w:p>
+      <w:pPr>
+        <w:rPr>
+          <w:rFonts w:ascii="Times New Roman" w:hAnsi="Times New Roman" w:cs="Times New Roman"/>
+          <w:sz w:val="24"/>
+          <w:szCs w:val="24"/>
+        </w:rPr>
+      </w:pPr>
+      <w:proofErr w:type="gramStart"/>
+      <w:r>
+        <w:rPr>
+          <w:rFonts w:ascii="Times New Roman" w:hAnsi="Times New Roman" w:cs="Times New Roman"/>
+          <w:sz w:val="24"/>
+          <w:szCs w:val="24"/>
+        </w:rPr>
+        <w:t>In order to</w:t>
+      </w:r>
+      <w:proofErr w:type="gramEnd"/>
+      <w:r>
+        <w:rPr>
+          <w:rFonts w:ascii="Times New Roman" w:hAnsi="Times New Roman" w:cs="Times New Roman"/>
+          <w:sz w:val="24"/>
+          <w:szCs w:val="24"/>
+        </w:rPr>
+        <w:t xml:space="preserve"> test on the emulator, make sure it is open before, so it can be detected by qt</w:t>
+      </w:r>
+    </w:p>
+    <w:p>
+      <w:pPr>
+        <w:rPr>
+          <w:rFonts w:ascii="Times New Roman" w:hAnsi="Times New Roman" w:cs="Times New Roman"/>
+          <w:sz w:val="24"/>
+          <w:szCs w:val="24"/>
+        </w:rPr>
+      </w:pPr>
+      <w:r>
+        <w:rPr>
+          <w:rFonts w:ascii="Times New Roman" w:hAnsi="Times New Roman" w:cs="Times New Roman"/>
+          <w:sz w:val="24"/>
+          <w:szCs w:val="24"/>
+        </w:rPr>
+        <w:t xml:space="preserve">Build options can be found under </w:t>
+      </w:r>
+      <w:proofErr w:type="gramStart"/>
+      <w:r>
+        <w:rPr>
+          <w:rFonts w:ascii="Times New Roman" w:hAnsi="Times New Roman" w:cs="Times New Roman"/>
+          <w:sz w:val="24"/>
+          <w:szCs w:val="24"/>
+        </w:rPr>
+        <w:t>Projects  or</w:t>
+      </w:r>
+      <w:proofErr w:type="gramEnd"/>
+      <w:r>
+        <w:rPr>
+          <w:rFonts w:ascii="Times New Roman" w:hAnsi="Times New Roman" w:cs="Times New Roman"/>
+          <w:sz w:val="24"/>
+          <w:szCs w:val="24"/>
+        </w:rPr>
+        <w:t xml:space="preserve"> when choosing what to build:</w:t>
+      </w:r>
+    </w:p>
+    <w:p>
+      <w:pPr>
+        <w:rPr>
+          <w:rFonts w:ascii="Times New Roman" w:hAnsi="Times New Roman" w:cs="Times New Roman"/>
+          <w:sz w:val="24"/>
+          <w:szCs w:val="24"/>
+        </w:rPr>
+      </w:pPr>
+      <w:r>
+        <w:rPr>
+          <w:rFonts w:ascii="Times New Roman" w:hAnsi="Times New Roman" w:cs="Times New Roman"/>
+          <w:sz w:val="24"/>
+          <w:szCs w:val="24"/>
+        </w:rPr>
+        <w:drawing>
+          <wp:anchor distT="0" distB="0" distL="114300" distR="114300" simplePos="0" relativeHeight="251668480" behindDoc="1" locked="0" layoutInCell="1" allowOverlap="1" wp14:anchorId="7CC7AF0E" wp14:editId="50AB7C64">
+            <wp:simplePos x="0" y="0"/>
+            <wp:positionH relativeFrom="column">
+              <wp:posOffset>-57150</wp:posOffset>
+            </wp:positionH>
+            <wp:positionV relativeFrom="paragraph">
+              <wp:posOffset>237490</wp:posOffset>
+            </wp:positionV>
+            <wp:extent cx="3334215" cy="3172268"/>
+            <wp:effectExtent l="0" t="0" r="0" b="9525"/>
+            <wp:wrapTight wrapText="bothSides">
+              <wp:wrapPolygon edited="0">
+                <wp:start x="0" y="0"/>
+                <wp:lineTo x="0" y="21535"/>
+                <wp:lineTo x="21477" y="21535"/>
+                <wp:lineTo x="21477" y="0"/>
+                <wp:lineTo x="0" y="0"/>
+              </wp:wrapPolygon>
+            </wp:wrapTight>
+            <wp:docPr id="1434231335" name="Picture 1" descr="A screenshot of a computer program&#10;&#10;AI-generated content may be incorrect."/>
+            <wp:cNvGraphicFramePr>
+              <a:graphicFrameLocks xmlns:a="http://schemas.openxmlformats.org/drawingml/2006/main" noChangeAspect="1"/>
+            </wp:cNvGraphicFramePr>
+            <a:graphic xmlns:a="http://schemas.openxmlformats.org/drawingml/2006/main">
+              <a:graphicData uri="http://schemas.openxmlformats.org/drawingml/2006/picture">
+                <pic:pic xmlns:pic="http://schemas.openxmlformats.org/drawingml/2006/picture">
+                  <pic:nvPicPr>
+                    <pic:cNvPr id="1434231335" name="Picture 1" descr="A screenshot of a computer program&#10;&#10;AI-generated content may be incorrect."/>
+                    <pic:cNvPicPr/>
+                  </pic:nvPicPr>
+                  <pic:blipFill>
+                    <a:blip r:embed="rId19">
+                      <a:extLst>
+                        <a:ext uri="{28A0092B-C50C-407E-A947-70E740481C1C}">
+                          <a14:useLocalDpi xmlns:a14="http://schemas.microsoft.com/office/drawing/2010/main" val="0"/>
+                        </a:ext>
+                      </a:extLst>
+                    </a:blip>
+                    <a:stretch>
+                      <a:fillRect/>
+                    </a:stretch>
+                  </pic:blipFill>
+                  <pic:spPr>
+                    <a:xfrm>
+                      <a:off x="0" y="0"/>
+                      <a:ext cx="3334215" cy="3172268"/>
+                    </a:xfrm>
+                    <a:prstGeom prst="rect">
+                      <a:avLst/>
+                    </a:prstGeom>
+                  </pic:spPr>
+                </pic:pic>
+              </a:graphicData>
+            </a:graphic>
+            <wp14:sizeRelH relativeFrom="page">
+              <wp14:pctWidth>0</wp14:pctWidth>
+            </wp14:sizeRelH>
+            <wp14:sizeRelV relativeFrom="page">
+              <wp14:pctHeight>0</wp14:pctHeight>
+            </wp14:sizeRelV>
+          </wp:anchor>
+        </w:drawing>
+      </w:r>
+    </w:p>
+    <w:p>
+      <w:pPr>
+        <w:rPr>
+          <w:rFonts w:ascii="Times New Roman" w:hAnsi="Times New Roman" w:cs="Times New Roman"/>
+          <w:sz w:val="24"/>
+          <w:szCs w:val="24"/>
+        </w:rPr>
+      </w:pPr>
+    </w:p>
+    <w:p>
+      <w:pPr>
+        <w:rPr>
+          <w:rFonts w:ascii="Times New Roman" w:hAnsi="Times New Roman" w:cs="Times New Roman"/>
+          <w:sz w:val="24"/>
+          <w:szCs w:val="24"/>
+        </w:rPr>
+      </w:pPr>
+      <w:r>
+        <w:rPr>
+          <w:rFonts w:ascii="Times New Roman" w:hAnsi="Times New Roman" w:cs="Times New Roman"/>
+          <w:sz w:val="24"/>
+          <w:szCs w:val="24"/>
+        </w:rPr>
+        <w:t>On the physical device, there are a few prerequisites:</w:t>
+      </w:r>
+    </w:p>
+    <w:p>
+      <w:pPr>
+        <w:rPr>
+          <w:rFonts w:ascii="Times New Roman" w:hAnsi="Times New Roman" w:cs="Times New Roman"/>
+          <w:sz w:val="24"/>
+          <w:szCs w:val="24"/>
+        </w:rPr>
+      </w:pPr>
+      <w:r>
+        <w:rPr>
+          <w:rFonts w:ascii="Times New Roman" w:hAnsi="Times New Roman" w:cs="Times New Roman"/>
+          <w:sz w:val="24"/>
+          <w:szCs w:val="24"/>
+        </w:rPr>
+        <w:t>-enable developer options inside the settings, and under developer settings enable USB Debugging</w:t>
+      </w:r>
+    </w:p>
+    <w:p>
+      <w:pPr>
+        <w:rPr>
+          <w:rFonts w:ascii="Times New Roman" w:hAnsi="Times New Roman" w:cs="Times New Roman"/>
+          <w:sz w:val="24"/>
+          <w:szCs w:val="24"/>
+        </w:rPr>
+      </w:pPr>
+      <w:r>
+        <w:rPr>
+          <w:rFonts w:ascii="Times New Roman" w:hAnsi="Times New Roman" w:cs="Times New Roman"/>
+          <w:sz w:val="24"/>
+          <w:szCs w:val="24"/>
+        </w:rPr>
+        <w:t xml:space="preserve">-download android </w:t>
+      </w:r>
+      <w:proofErr w:type="spellStart"/>
+      <w:r>
+        <w:rPr>
+          <w:rFonts w:ascii="Times New Roman" w:hAnsi="Times New Roman" w:cs="Times New Roman"/>
+          <w:sz w:val="24"/>
+          <w:szCs w:val="24"/>
+        </w:rPr>
+        <w:t>usb</w:t>
+      </w:r>
+      <w:proofErr w:type="spellEnd"/>
+      <w:r>
+        <w:rPr>
+          <w:rFonts w:ascii="Times New Roman" w:hAnsi="Times New Roman" w:cs="Times New Roman"/>
+          <w:sz w:val="24"/>
+          <w:szCs w:val="24"/>
+        </w:rPr>
+        <w:t xml:space="preserve"> drivers, just search </w:t>
+      </w:r>
+      <w:proofErr w:type="gramStart"/>
+      <w:r>
+        <w:rPr>
+          <w:rFonts w:ascii="Times New Roman" w:hAnsi="Times New Roman" w:cs="Times New Roman"/>
+          <w:sz w:val="24"/>
+          <w:szCs w:val="24"/>
+        </w:rPr>
+        <w:t>Samsung  Android</w:t>
+      </w:r>
+      <w:proofErr w:type="gramEnd"/>
+      <w:r>
+        <w:rPr>
+          <w:rFonts w:ascii="Times New Roman" w:hAnsi="Times New Roman" w:cs="Times New Roman"/>
+          <w:sz w:val="24"/>
+          <w:szCs w:val="24"/>
+        </w:rPr>
+        <w:t xml:space="preserve"> </w:t>
+      </w:r>
+      <w:proofErr w:type="spellStart"/>
+      <w:r>
+        <w:rPr>
+          <w:rFonts w:ascii="Times New Roman" w:hAnsi="Times New Roman" w:cs="Times New Roman"/>
+          <w:sz w:val="24"/>
+          <w:szCs w:val="24"/>
+        </w:rPr>
+        <w:t>Usb</w:t>
+      </w:r>
+      <w:proofErr w:type="spellEnd"/>
+      <w:r>
+        <w:rPr>
+          <w:rFonts w:ascii="Times New Roman" w:hAnsi="Times New Roman" w:cs="Times New Roman"/>
+          <w:sz w:val="24"/>
+          <w:szCs w:val="24"/>
+        </w:rPr>
+        <w:t xml:space="preserve"> Drivers (for the Samsung case)</w:t>
+      </w:r>
+    </w:p>
+    <w:p>
+      <w:pPr>
+        <w:rPr>
+          <w:rFonts w:ascii="Times New Roman" w:hAnsi="Times New Roman" w:cs="Times New Roman"/>
+          <w:sz w:val="24"/>
+          <w:szCs w:val="24"/>
+        </w:rPr>
+      </w:pPr>
+    </w:p>
+    <w:p>
+      <w:pPr>
+        <w:rPr>
+          <w:rFonts w:ascii="Times New Roman" w:hAnsi="Times New Roman" w:cs="Times New Roman"/>
+          <w:sz w:val="24"/>
+          <w:szCs w:val="24"/>
+        </w:rPr>
+      </w:pPr>
+    </w:p>
+    <w:p>
+      <w:pPr>
+        <w:rPr>
+          <w:rFonts w:ascii="Times New Roman" w:hAnsi="Times New Roman" w:cs="Times New Roman"/>
+          <w:sz w:val="24"/>
+          <w:szCs w:val="24"/>
+        </w:rPr>
+      </w:pPr>
+    </w:p>
+    <w:p>
+      <w:pPr>
+        <w:rPr>
+          <w:rFonts w:ascii="Times New Roman" w:hAnsi="Times New Roman" w:cs="Times New Roman"/>
+          <w:sz w:val="24"/>
+          <w:szCs w:val="24"/>
+        </w:rPr>
+      </w:pPr>
+    </w:p>
+    <w:p>
+      <w:pPr>
+        <w:rPr>
+          <w:rFonts w:ascii="Times New Roman" w:hAnsi="Times New Roman" w:cs="Times New Roman"/>
+          <w:sz w:val="24"/>
+          <w:szCs w:val="24"/>
+        </w:rPr>
+      </w:pPr>
+    </w:p>
+    <w:p>
+      <w:pPr>
+        <w:rPr>
+          <w:rFonts w:ascii="Times New Roman" w:hAnsi="Times New Roman" w:cs="Times New Roman"/>
+          <w:sz w:val="24"/>
+          <w:szCs w:val="24"/>
+        </w:rPr>
+      </w:pPr>
+      <w:r>
+        <w:rPr>
+          <w:rFonts w:ascii="Times New Roman" w:hAnsi="Times New Roman" w:cs="Times New Roman"/>
+          <w:sz w:val="24"/>
+          <w:szCs w:val="24"/>
+        </w:rPr>
+        <w:t xml:space="preserve">-when connecting the phone via an </w:t>
+      </w:r>
+      <w:proofErr w:type="spellStart"/>
+      <w:r>
+        <w:rPr>
+          <w:rFonts w:ascii="Times New Roman" w:hAnsi="Times New Roman" w:cs="Times New Roman"/>
+          <w:sz w:val="24"/>
+          <w:szCs w:val="24"/>
+        </w:rPr>
+        <w:t>usb</w:t>
+      </w:r>
+      <w:proofErr w:type="spellEnd"/>
+      <w:r>
+        <w:rPr>
+          <w:rFonts w:ascii="Times New Roman" w:hAnsi="Times New Roman" w:cs="Times New Roman"/>
+          <w:sz w:val="24"/>
+          <w:szCs w:val="24"/>
+        </w:rPr>
+        <w:t xml:space="preserve"> cable, be sure to enable debugging on it when the pop-up appears on the screen</w:t>
+      </w:r>
+    </w:p>
+    <w:p>
+      <w:pPr>
+        <w:rPr>
+          <w:rFonts w:ascii="Times New Roman" w:hAnsi="Times New Roman" w:cs="Times New Roman"/>
+          <w:sz w:val="24"/>
+          <w:szCs w:val="24"/>
+        </w:rPr>
+      </w:pPr>
+      <w:r>
+        <w:rPr>
+          <w:rFonts w:ascii="Times New Roman" w:hAnsi="Times New Roman" w:cs="Times New Roman"/>
+          <w:sz w:val="24"/>
+          <w:szCs w:val="24"/>
+        </w:rPr>
+        <w:drawing>
+          <wp:anchor distT="0" distB="0" distL="114300" distR="114300" simplePos="0" relativeHeight="251667456" behindDoc="1" locked="0" layoutInCell="1" allowOverlap="1" wp14:anchorId="49004DB1" wp14:editId="6D17E008">
+            <wp:simplePos x="0" y="0"/>
+            <wp:positionH relativeFrom="margin">
+              <wp:align>right</wp:align>
+            </wp:positionH>
+            <wp:positionV relativeFrom="paragraph">
+              <wp:posOffset>-784860</wp:posOffset>
+            </wp:positionV>
+            <wp:extent cx="5943600" cy="1598930"/>
+            <wp:effectExtent l="0" t="0" r="0" b="1270"/>
+            <wp:wrapTight wrapText="bothSides">
+              <wp:wrapPolygon edited="0">
+                <wp:start x="0" y="0"/>
+                <wp:lineTo x="0" y="21360"/>
+                <wp:lineTo x="21531" y="21360"/>
+                <wp:lineTo x="21531" y="0"/>
+                <wp:lineTo x="0" y="0"/>
+              </wp:wrapPolygon>
+            </wp:wrapTight>
+            <wp:docPr id="1550357100" name="Picture 1" descr="A screenshot of a computer&#10;&#10;AI-generated content may be incorrect."/>
+            <wp:cNvGraphicFramePr>
+              <a:graphicFrameLocks xmlns:a="http://schemas.openxmlformats.org/drawingml/2006/main" noChangeAspect="1"/>
+            </wp:cNvGraphicFramePr>
+            <a:graphic xmlns:a="http://schemas.openxmlformats.org/drawingml/2006/main">
+              <a:graphicData uri="http://schemas.openxmlformats.org/drawingml/2006/picture">
+                <pic:pic xmlns:pic="http://schemas.openxmlformats.org/drawingml/2006/picture">
+                  <pic:nvPicPr>
+                    <pic:cNvPr id="1550357100" name="Picture 1" descr="A screenshot of a computer&#10;&#10;AI-generated content may be incorrect."/>
+                    <pic:cNvPicPr/>
+                  </pic:nvPicPr>
+                  <pic:blipFill>
+                    <a:blip r:embed="rId20">
+                      <a:extLst>
+                        <a:ext uri="{28A0092B-C50C-407E-A947-70E740481C1C}">
+                          <a14:useLocalDpi xmlns:a14="http://schemas.microsoft.com/office/drawing/2010/main" val="0"/>
+                        </a:ext>
+                      </a:extLst>
+                    </a:blip>
+                    <a:stretch>
+                      <a:fillRect/>
+                    </a:stretch>
+                  </pic:blipFill>
+                  <pic:spPr>
+                    <a:xfrm>
+                      <a:off x="0" y="0"/>
+                      <a:ext cx="5943600" cy="1598930"/>
+                    </a:xfrm>
+                    <a:prstGeom prst="rect">
+                      <a:avLst/>
+                    </a:prstGeom>
+                  </pic:spPr>
+                </pic:pic>
+              </a:graphicData>
+            </a:graphic>
+            <wp14:sizeRelH relativeFrom="page">
+              <wp14:pctWidth>0</wp14:pctWidth>
+            </wp14:sizeRelH>
+            <wp14:sizeRelV relativeFrom="page">
+              <wp14:pctHeight>0</wp14:pctHeight>
+            </wp14:sizeRelV>
+          </wp:anchor>
+        </w:drawing>
+      </w:r>
+      <w:r>
+        <w:rPr>
+          <w:rFonts w:ascii="Times New Roman" w:hAnsi="Times New Roman" w:cs="Times New Roman"/>
+          <w:sz w:val="24"/>
+          <w:szCs w:val="24"/>
+        </w:rPr>
+        <w:t>-select your phone and hit build then run</w:t>
+      </w:r>
+    </w:p>
+    <w:p>
+      <w:pPr>
+        <w:rPr>
+          <w:rFonts w:ascii="Times New Roman" w:hAnsi="Times New Roman" w:cs="Times New Roman"/>
+          <w:sz w:val="24"/>
+          <w:szCs w:val="24"/>
+        </w:rPr>
+      </w:pPr>
+      <w:r>
+        <w:rPr>
+          <w:rFonts w:ascii="Times New Roman" w:hAnsi="Times New Roman" w:cs="Times New Roman"/>
+          <w:sz w:val="24"/>
+          <w:szCs w:val="24"/>
+        </w:rPr>
+        <w:t xml:space="preserve">-&gt;if you </w:t>
+      </w:r>
+      <w:proofErr w:type="spellStart"/>
+      <w:r>
+        <w:rPr>
+          <w:rFonts w:ascii="Times New Roman" w:hAnsi="Times New Roman" w:cs="Times New Roman"/>
+          <w:sz w:val="24"/>
+          <w:szCs w:val="24"/>
+        </w:rPr>
+        <w:t>wanna</w:t>
+      </w:r>
+      <w:proofErr w:type="spellEnd"/>
+      <w:r>
+        <w:rPr>
+          <w:rFonts w:ascii="Times New Roman" w:hAnsi="Times New Roman" w:cs="Times New Roman"/>
+          <w:sz w:val="24"/>
+          <w:szCs w:val="24"/>
+        </w:rPr>
+        <w:t xml:space="preserve"> share the app, get its </w:t>
+      </w:r>
+      <w:proofErr w:type="spellStart"/>
+      <w:r>
+        <w:rPr>
+          <w:rFonts w:ascii="Times New Roman" w:hAnsi="Times New Roman" w:cs="Times New Roman"/>
+          <w:sz w:val="24"/>
+          <w:szCs w:val="24"/>
+        </w:rPr>
+        <w:t>apk</w:t>
+      </w:r>
+      <w:proofErr w:type="spellEnd"/>
+      <w:r>
+        <w:rPr>
+          <w:rFonts w:ascii="Times New Roman" w:hAnsi="Times New Roman" w:cs="Times New Roman"/>
+          <w:sz w:val="24"/>
+          <w:szCs w:val="24"/>
+        </w:rPr>
+        <w:t xml:space="preserve"> (search it) and just tell other users to allow downloads from unknown sources</w:t>
+      </w:r>
     </w:p>
     <w:sectPr>
       <w:pgSz w:w="12240" w:h="15840"/>
@@ -1992,7 +3713,165 @@
       <w:spacing w:val="5"/>
     </w:rPr>
   </w:style>
+  <w:style w:type="character" w:styleId="Hyperlink">
+    <w:name w:val="Hyperlink"/>
+    <w:basedOn w:val="DefaultParagraphFont"/>
+    <w:uiPriority w:val="99"/>
+    <w:unhideWhenUsed/>
+    <w:rsid w:val="00A565B0"/>
+    <w:rPr>
+      <w:color w:val="467886" w:themeColor="hyperlink"/>
+      <w:u w:val="single"/>
+    </w:rPr>
+  </w:style>
+  <w:style w:type="character" w:styleId="UnresolvedMention">
+    <w:name w:val="Unresolved Mention"/>
+    <w:basedOn w:val="DefaultParagraphFont"/>
+    <w:uiPriority w:val="99"/>
+    <w:semiHidden/>
+    <w:unhideWhenUsed/>
+    <w:rsid w:val="00A565B0"/>
+    <w:rPr>
+      <w:color w:val="605E5C"/>
+      <w:shd w:val="clear" w:color="auto" w:fill="E1DFDD"/>
+    </w:rPr>
+  </w:style>
 </w:styles>
+</file>
+
+<file path=word/ink/ink1.xml><?xml version="1.0" encoding="utf-8"?>
+<inkml:ink xmlns:inkml="http://www.w3.org/2003/InkML">
+  <inkml:definitions>
+    <inkml:context xml:id="ctx0">
+      <inkml:inkSource xml:id="inkSrc0">
+        <inkml:traceFormat>
+          <inkml:channel name="X" type="integer" min="-2.14748E9" max="2.14748E9" units="cm"/>
+          <inkml:channel name="Y" type="integer" min="-2.14748E9" max="2.14748E9" units="cm"/>
+          <inkml:channel name="F" type="integer" max="32767" units="dev"/>
+        </inkml:traceFormat>
+        <inkml:channelProperties>
+          <inkml:channelProperty channel="X" name="resolution" value="1000" units="1/cm"/>
+          <inkml:channelProperty channel="Y" name="resolution" value="1000" units="1/cm"/>
+          <inkml:channelProperty channel="F" name="resolution" value="0" units="1/dev"/>
+        </inkml:channelProperties>
+      </inkml:inkSource>
+      <inkml:timestamp xml:id="ts0" timeString="2025-08-02T16:09:10.681"/>
+    </inkml:context>
+    <inkml:brush xml:id="br0">
+      <inkml:brushProperty name="width" value="0.035" units="cm"/>
+      <inkml:brushProperty name="height" value="0.035" units="cm"/>
+    </inkml:brush>
+  </inkml:definitions>
+  <inkml:trace contextRef="#ctx0" brushRef="#br0">3708 187 24575,'-823'0'0,"869"0"0,-1-2 0,0-2 0,1-1 0,68-20 0,-91 20 0,-18 5 0,0-1 0,0 1 0,-1-1 0,1 0 0,-1-1 0,1 1 0,-1-1 0,0 0 0,1 0 0,-1-1 0,7-4 0,-11 7 0,0-1 0,0 1 0,0 0 0,1 0 0,-1 0 0,0 0 0,0-1 0,0 1 0,0 0 0,0 0 0,0 0 0,0-1 0,0 1 0,0 0 0,0 0 0,0-1 0,0 1 0,0 0 0,0 0 0,0 0 0,0-1 0,0 1 0,0 0 0,0 0 0,-1 0 0,1 0 0,0-1 0,0 1 0,0 0 0,0 0 0,0 0 0,0 0 0,-1-1 0,1 1 0,0 0 0,0 0 0,0 0 0,0 0 0,-1 0 0,1 0 0,0 0 0,0-1 0,0 1 0,-1 0 0,1 0 0,-17-5 0,-15 2 0,-19 3 0,-1 2 0,-80 15 0,119-15 0,-43 3 0,-102-3 0,93-4 0,454 2 0,-452 0 0,3-1 0,0 2 0,-105 16 0,155-15 0,-21 4 0,29-4 0,18 0 0,404-4 0,-398 1 0,0-1 0,-1-2 0,22-5 0,6-1 0,-173 20 0,27 7 0,0-4 0,-135 1 0,-1064-16 0,1278 0 0,23-5 0,29-4 0,144-22 0,211 7 0,-385 26 0,30 0 0,-29 0 0,-23 0 0,-45-1 0,27 0 0,-1 1 0,0 2 0,-54 9 0,25-1 0,0-3 0,0-3 0,-105-7 0,43 0 0,128 3 0,0 0 0,0 0 0,0 0 0,0 0 0,0 0 0,0 0 0,0 0 0,0 0 0,0 0 0,0 0 0,0 0 0,0 0 0,0 0 0,0-1 0,0 1 0,0 0 0,0 0 0,0 0 0,0 0 0,0 0 0,0 0 0,0 0 0,0 0 0,0 0 0,0 0 0,0 0 0,0 0 0,0-1 0,0 1 0,0 0 0,0 0 0,0 0 0,0 0 0,0 0 0,0 0 0,0 0 0,0 0 0,0 0 0,0 0 0,-1 0 0,1 0 0,0 0 0,0 0 0,0 0 0,0 0 0,0 0 0,0 0 0,0 0 0,0 0 0,0 0 0,0-1 0,12-5 0,18-5 0,43 0 0,97-21 0,-111 23 0,8-4 0,-67 13 0,1 0 0,-1 0 0,1 0 0,-1 0 0,1 0 0,-1 0 0,0 0 0,1 0 0,-1 0 0,1-1 0,-1 1 0,1 0 0,-1 0 0,1 0 0,-1-1 0,0 1 0,1 0 0,-1-1 0,0 1 0,1 0 0,-1-1 0,0 1 0,1 0 0,-1-1 0,0 1 0,0-1 0,1 1 0,-1-1 0,0 1 0,0 0 0,0-2 0,-13-4 0,-26 1 0,-60 4 0,-161 20 0,232-17 0,-437 7 0,269-12 0,-408 3 0,631-1 0,-1-2 0,31-6 0,-27 3 0,48-2 0,161 8 0,-280 1 0,0 2 0,0 2 0,0 1 0,1 2 0,-74 26 0,88-20 0,28-8 0,16-2 0,159-5 0,21 2 0,-196-1 0,-1 0 0,1 0 0,0 0 0,-1 0 0,1 0 0,-1 0 0,1 1 0,0-1 0,-1 0 0,1 1 0,-1 0 0,1-1 0,-1 1 0,1 0 0,-1 0 0,0-1 0,2 3 0,-3-2 0,0-1 0,0 1 0,-1 0 0,1-1 0,0 1 0,-1 0 0,1-1 0,-1 1 0,1 0 0,-1-1 0,1 1 0,-1-1 0,1 1 0,-1-1 0,1 1 0,-1-1 0,0 1 0,1-1 0,-1 0 0,0 1 0,1-1 0,-1 0 0,-1 1 0,-60 19 0,54-18 0,-40 9 0,-1-1 0,1-3 0,-62 1 0,792-10 0,-840 1 0,-178 3 0,93 25 0,313-29 0,70-13 0,-13 5 0,185 8 0,-225 3 0,-134 0 0,1 1 0,0 2 0,0 2 0,-65 18 0,102-22 0,-23 8 0,29-6 0,20-2 0,50-4 0,78-10 0,30-2 0,1 0 0,13 0 0,203 15 0,-385-1 0,-4 0 0,0 0 0,0 0 0,0-1 0,0 2 0,0-1 0,1 0 0,-1 1 0,0-1 0,0 1 0,0 0 0,0 0 0,0 0 0,-1 1 0,6 2 0,-8-4 0,0 1 0,0-1 0,1 1 0,-1-1 0,-1 0 0,1 1 0,0-1 0,0 0 0,0 1 0,0-1 0,0 0 0,0 1 0,0-1 0,0 0 0,0 1 0,-1-1 0,1 0 0,0 1 0,0-1 0,0 0 0,-1 0 0,1 1 0,0-1 0,-1 0 0,1 0 0,0 1 0,0-1 0,-1 0 0,1 0 0,0 0 0,-1 0 0,1 1 0,0-1 0,-1 0 0,1 0 0,0 0 0,-1 0 0,1 0 0,0 0 0,-1 0 0,1 0 0,-1 0 0,1 0 0,-1 0 0,-19 4 0,-81 2 0,-126-7 0,78-2 0,-222 3 0,422-11 0,-2-2 0,285 8 0,-180 7 0,522-2 0,-659 0 0,-1 0 0,1 1 0,-1 1 0,1 0 0,-1 1 0,0 1 0,28 10 0,-43-14 0,-1 0 0,1 0 0,-1 0 0,0 0 0,1 0 0,-1 0 0,1 1 0,-1-1 0,1 0 0,-1 0 0,1 0 0,-1 1 0,0-1 0,1 0 0,-1 0 0,1 1 0,-1-1 0,0 0 0,1 1 0,-1-1 0,0 0 0,0 1 0,1-1 0,-1 1 0,0-1 0,0 0 0,1 1 0,-1-1 0,0 1 0,0-1 0,0 1 0,0-1 0,0 1 0,0-1 0,0 1 0,0-1 0,0 1 0,0-1 0,0 0 0,0 1 0,0-1 0,0 2 0,-23 6 0,-33-2 0,-111 7 0,-21 0 0,151-13 0,28 0 0,27 0 0,575-1 0,-645 1 0,0 3 0,-64 10 0,94-10 0,18-3 0,-1 0 0,0 0 0,1 1 0,-1 0 0,1 0 0,-1 0 0,1 0 0,-1 1 0,1-1 0,0 1 0,0 0 0,-6 4 0,10-5 0,0-1 0,0 1 0,0-1 0,0 1 0,0-1 0,0 1 0,0-1 0,0 1 0,0-1 0,0 1 0,0-1 0,0 1 0,0-1 0,0 1 0,1-1 0,-1 1 0,0-1 0,0 1 0,1-1 0,-1 0 0,0 1 0,1-1 0,-1 1 0,0-1 0,1 0 0,-1 1 0,0-1 0,1 0 0,-1 1 0,1-1 0,-1 0 0,1 0 0,-1 0 0,1 1 0,0-1 0,18 9 0,-3-3 0,0-2 0,-1 0 0,2-1 0,-1 0 0,24 0 0,87-5 0,-56 0 0,519 1 0,-887 1 0,332-2 0,-1-2 0,0-1 0,0-2 0,44-14 0,-44 10 0,1 2 0,0 1 0,1 2 0,37-1 0,22 7 0,-32 1 0,0-2 0,84-14 0,-111 10 0,0 1 0,43 1 0,-134 2 0,-143 3 0,298-25 0,-11 9 0,-61 8 0,1 1 0,38-1 0,-105 7 0,-262-1 0,88-25 0,-19-2 0,158 15 0,-122-4 0,138 18 0,41 0 0,-1-1 0,0 0 0,0-2 0,1 0 0,-34-6 0,50 7 0,-1 0 0,0-1 0,1 1 0,-1 0 0,1 0 0,-1 0 0,1 0 0,0 0 0,-1-1 0,1 1 0,-1 0 0,1 0 0,-1-1 0,1 1 0,-1 0 0,1-1 0,0 1 0,-1 0 0,1-1 0,0 1 0,-1 0 0,1-1 0,0 1 0,0-1 0,-1 1 0,1-1 0,0 1 0,0-1 0,0 1 0,0-1 0,-1 1 0,1-1 0,0 0 0,13-13 0,27-7 0,-39 21 0,21-8 0,0 2 0,1 0 0,0 1 0,33-2 0,30-7 0,-52 9 0,0 2 0,0 1 0,41 3 0,-63-1 0,-17 0 0,-390 1 0,242 11 0,-70 2 0,-555-15 0,815 2 0,22-1 0,0-1 0,83-14 0,-74 5 0,-170 12 0,69-3 0,0 1 0,-58 9 0,30-1 0,0-2 0,-77-2 0,68-3 0,-93 12 0,110-7 0,-104-1 0,540-7 0,175 4 0,-240 40 0,-286-36 0,-17-2 0,-13 3 0,-26 7 0,-44 8 0,18-10 0,-1-2 0,-1-3 0,-71 2 0,-234 6 0,-153-3 0,327-14 0,173 3 0,6-1 0,0 0 0,1 1 0,-1-1 0,0-1 0,0 1 0,0 0 0,1-1 0,-1 0 0,0 0 0,1 0 0,-1 0 0,1-1 0,-7-2 0,10 3 0,1 0 0,-1 0 0,1 0 0,-1 1 0,1-1 0,-1 0 0,1 0 0,-1 1 0,1-1 0,-1 0 0,1 1 0,0-1 0,0 0 0,-1 1 0,1-1 0,0 1 0,0 0 0,-1-1 0,1 1 0,0-1 0,0 1 0,0 0 0,1-1 0,26-10 0,44-9 0,1 3 0,1 4 0,0 2 0,1 4 0,125 5 0,391 2 0,-1330 0 0,713 2 45,1 0-1,-31 8 1,-29 2-1544,63-11-5327</inkml:trace>
+</inkml:ink>
+</file>
+
+<file path=word/ink/ink2.xml><?xml version="1.0" encoding="utf-8"?>
+<inkml:ink xmlns:inkml="http://www.w3.org/2003/InkML">
+  <inkml:definitions>
+    <inkml:context xml:id="ctx0">
+      <inkml:inkSource xml:id="inkSrc0">
+        <inkml:traceFormat>
+          <inkml:channel name="X" type="integer" min="-2.14748E9" max="2.14748E9" units="cm"/>
+          <inkml:channel name="Y" type="integer" min="-2.14748E9" max="2.14748E9" units="cm"/>
+          <inkml:channel name="F" type="integer" max="32767" units="dev"/>
+        </inkml:traceFormat>
+        <inkml:channelProperties>
+          <inkml:channelProperty channel="X" name="resolution" value="1000" units="1/cm"/>
+          <inkml:channelProperty channel="Y" name="resolution" value="1000" units="1/cm"/>
+          <inkml:channelProperty channel="F" name="resolution" value="0" units="1/dev"/>
+        </inkml:channelProperties>
+      </inkml:inkSource>
+      <inkml:timestamp xml:id="ts0" timeString="2025-08-02T16:09:05.004"/>
+    </inkml:context>
+    <inkml:brush xml:id="br0">
+      <inkml:brushProperty name="width" value="0.035" units="cm"/>
+      <inkml:brushProperty name="height" value="0.035" units="cm"/>
+    </inkml:brush>
+  </inkml:definitions>
+  <inkml:trace contextRef="#ctx0" brushRef="#br0">0 0 24575,'0'0'-8191</inkml:trace>
+</inkml:ink>
+</file>
+
+<file path=word/ink/ink3.xml><?xml version="1.0" encoding="utf-8"?>
+<inkml:ink xmlns:inkml="http://www.w3.org/2003/InkML">
+  <inkml:definitions>
+    <inkml:context xml:id="ctx0">
+      <inkml:inkSource xml:id="inkSrc0">
+        <inkml:traceFormat>
+          <inkml:channel name="X" type="integer" min="-2.14748E9" max="2.14748E9" units="cm"/>
+          <inkml:channel name="Y" type="integer" min="-2.14748E9" max="2.14748E9" units="cm"/>
+          <inkml:channel name="F" type="integer" max="32767" units="dev"/>
+        </inkml:traceFormat>
+        <inkml:channelProperties>
+          <inkml:channelProperty channel="X" name="resolution" value="1000" units="1/cm"/>
+          <inkml:channelProperty channel="Y" name="resolution" value="1000" units="1/cm"/>
+          <inkml:channelProperty channel="F" name="resolution" value="0" units="1/dev"/>
+        </inkml:channelProperties>
+      </inkml:inkSource>
+      <inkml:timestamp xml:id="ts0" timeString="2025-08-02T16:09:00.743"/>
+    </inkml:context>
+    <inkml:brush xml:id="br0">
+      <inkml:brushProperty name="width" value="0.035" units="cm"/>
+      <inkml:brushProperty name="height" value="0.035" units="cm"/>
+    </inkml:brush>
+  </inkml:definitions>
+  <inkml:trace contextRef="#ctx0" brushRef="#br0">741 106 24575,'-10'-8'0,"-1"0"0,0 1 0,-16-9 0,4 10 0,0 1 0,0 1 0,-1 1 0,1 1 0,-1 1 0,1 1 0,-28 4 0,-15-1 0,25-3 0,-2-1 0,-1 2 0,1 2 0,-1 1 0,1 3 0,-51 14 0,85-18 0,-23 7 0,30-5 0,19-3 0,437-4 0,-437 1 0,0 0 0,-1-2 0,20-4 0,37-6 0,-45 10 0,-1-2 0,51-15 0,-47 12 0,44-8 0,-53 9 0,-22 7 0,0 0 0,0-1 0,0 1 0,0 0 0,0-1 0,0 1 0,0 0 0,0 0 0,0-1 0,0 1 0,0 0 0,0-1 0,-1 1 0,1 0 0,0 0 0,0-1 0,0 1 0,0 0 0,0 0 0,0-1 0,-1 1 0,1 0 0,0 0 0,0 0 0,0-1 0,-1 1 0,1 0 0,0 0 0,0 0 0,-1 0 0,1-1 0,0 1 0,0 0 0,-1 0 0,1 0 0,0 0 0,-1 0 0,-39-12 0,-8 10 0,-1 2 0,1 2 0,-70 12 0,78-9 0,-203 18 0,173-14 0,-46 9 0,75-13 0,34-5 0,0 1 0,1 0 0,-1 0 0,0 0 0,0 1 0,0 0 0,1 0 0,-1 0 0,-11 7 0,19-8 0,-1-1 0,0 1 0,1 0 0,-1-1 0,1 1 0,-1-1 0,1 0 0,0 1 0,-1-1 0,1 1 0,-1-1 0,1 0 0,0 1 0,-1-1 0,1 0 0,0 0 0,-1 0 0,1 1 0,0-1 0,0 0 0,-1 0 0,1 0 0,0 0 0,-1 0 0,1 0 0,1-1 0,27 4 0,812-1 0,-404-5 0,-380 3 0,-51 0 0,-37 0 0,-454 0 0,470-1-305,0 0-1,0-2 1,-28-7 0,42 10 161,-17-5-6682</inkml:trace>
+</inkml:ink>
+</file>
+
+<file path=word/ink/ink4.xml><?xml version="1.0" encoding="utf-8"?>
+<inkml:ink xmlns:inkml="http://www.w3.org/2003/InkML">
+  <inkml:definitions>
+    <inkml:context xml:id="ctx0">
+      <inkml:inkSource xml:id="inkSrc0">
+        <inkml:traceFormat>
+          <inkml:channel name="X" type="integer" min="-2.14748E9" max="2.14748E9" units="cm"/>
+          <inkml:channel name="Y" type="integer" min="-2.14748E9" max="2.14748E9" units="cm"/>
+          <inkml:channel name="F" type="integer" max="32767" units="dev"/>
+        </inkml:traceFormat>
+        <inkml:channelProperties>
+          <inkml:channelProperty channel="X" name="resolution" value="1000" units="1/cm"/>
+          <inkml:channelProperty channel="Y" name="resolution" value="1000" units="1/cm"/>
+          <inkml:channelProperty channel="F" name="resolution" value="0" units="1/dev"/>
+        </inkml:channelProperties>
+      </inkml:inkSource>
+      <inkml:timestamp xml:id="ts0" timeString="2025-08-02T16:08:55.425"/>
+    </inkml:context>
+    <inkml:brush xml:id="br0">
+      <inkml:brushProperty name="width" value="0.035" units="cm"/>
+      <inkml:brushProperty name="height" value="0.035" units="cm"/>
+    </inkml:brush>
+  </inkml:definitions>
+  <inkml:trace contextRef="#ctx0" brushRef="#br0">209 56 24575,'689'0'0,"-662"2"0,0 1 0,33 7 0,27 3 0,-146-13 0,-102 12 0,-42 3 0,-473-17 0,730 14 0,-3 1 0,222-9 0,-178-7 0,131 15 0,-42 2 0,30 4 0,-152-11 0,117-3 0,-624-5 0,1908 1 0,-2211 0 0,775-1 0,0-2 0,30-6 0,-28 3 0,47-2 0,289 7 0,-172 2 0,-155-7 0,-32 0 0,-24-2 0,-12 4 0,-58-2 0,-9-1 0,-158-10 0,25 3 0,161 5 0,-215-20 0,943 31 0,-424-4 0,-796 2 0,1730 0 0,-920 17 0,-127-5 0,80 13 0,-591-26 0,311 1 0,161 0 0,13-1 0,171 19 0,-65-2 0,-36-6 0,-82-2 0,94-5 0,-270-1 0,-172-20 0,157 9 0,82 9 0,-1-1 0,1-2 0,-49-11 0,68 10 0,9 2 0,24-2 0,38 2 0,703 3 0,-745-4 0,-32-4 0,-41-9 0,43 14 0,-47-12 0,-1 3 0,-111-9 0,-113 14 0,198 6 0,816 0 0,-784 0 0,1-2 0,-71-12 0,71 8 0,0 2 0,-83 3 0,104 1 0,205 0 0,-215-2 0,12 1 0,52 9 0,27 2 0,2-3 0,-1-2 0,94-4 0,-198-2 0,17 0 0,1 1 0,-1 1 0,1 2 0,-50 11 0,79-14 0,-1 1 0,1 0 0,0 0 0,0-1 0,0 1 0,0 0 0,0 1 0,0-1 0,0 0 0,0 1 0,1-1 0,-3 3 0,4-4 0,-1 1 0,1 0 0,-1-1 0,1 1 0,0-1 0,0 1 0,-1 0 0,1-1 0,0 1 0,0 0 0,0 0 0,0-1 0,0 1 0,0 0 0,0-1 0,0 1 0,0 0 0,0-1 0,0 1 0,0 0 0,0-1 0,1 1 0,-1 0 0,0-1 0,1 1 0,-1 0 0,2 2 0,0-1 0,0 0 0,1 0 0,-1 0 0,0 0 0,1 0 0,-1-1 0,1 1 0,0-1 0,0 1 0,-1-1 0,1 0 0,0 0 0,0 0 0,0-1 0,4 1 0,62 4 0,115-7 0,-162 1 0,-124 1-1365,77 0-5461</inkml:trace>
+</inkml:ink>
+</file>
+
+<file path=word/ink/ink5.xml><?xml version="1.0" encoding="utf-8"?>
+<inkml:ink xmlns:inkml="http://www.w3.org/2003/InkML">
+  <inkml:definitions>
+    <inkml:context xml:id="ctx0">
+      <inkml:inkSource xml:id="inkSrc0">
+        <inkml:traceFormat>
+          <inkml:channel name="X" type="integer" min="-2.14748E9" max="2.14748E9" units="cm"/>
+          <inkml:channel name="Y" type="integer" min="-2.14748E9" max="2.14748E9" units="cm"/>
+          <inkml:channel name="F" type="integer" max="32767" units="dev"/>
+        </inkml:traceFormat>
+        <inkml:channelProperties>
+          <inkml:channelProperty channel="X" name="resolution" value="1000" units="1/cm"/>
+          <inkml:channelProperty channel="Y" name="resolution" value="1000" units="1/cm"/>
+          <inkml:channelProperty channel="F" name="resolution" value="0" units="1/dev"/>
+        </inkml:channelProperties>
+      </inkml:inkSource>
+      <inkml:timestamp xml:id="ts0" timeString="2025-08-02T16:08:51.423"/>
+    </inkml:context>
+    <inkml:brush xml:id="br0">
+      <inkml:brushProperty name="width" value="0.035" units="cm"/>
+      <inkml:brushProperty name="height" value="0.035" units="cm"/>
+    </inkml:brush>
+  </inkml:definitions>
+  <inkml:trace contextRef="#ctx0" brushRef="#br0">133 0 24249,'-133'53'0,"742"-53"0,-741-53 0,-212 53 0</inkml:trace>
+</inkml:ink>
 </file>
 
 <file path=word/theme/theme1.xml><?xml version="1.0" encoding="utf-8"?>

</xml_diff>